<commit_message>
Updated 6541 field guide for bot redesign and requirements.
</commit_message>
<xml_diff>
--- a/Team 6541 Field Guide.docx
+++ b/Team 6541 Field Guide.docx
@@ -1,6 +1,6 @@
 
 <file path=word/document.xml><?xml version="1.0" encoding="utf-8"?>
-<w:document xmlns:wpc="http://schemas.microsoft.com/office/word/2010/wordprocessingCanvas" xmlns:cx="http://schemas.microsoft.com/office/drawing/2014/chartex" xmlns:cx1="http://schemas.microsoft.com/office/drawing/2015/9/8/chartex" xmlns:cx2="http://schemas.microsoft.com/office/drawing/2015/10/21/chartex" xmlns:cx3="http://schemas.microsoft.com/office/drawing/2016/5/9/chartex" xmlns:cx4="http://schemas.microsoft.com/office/drawing/2016/5/10/chartex" xmlns:cx5="http://schemas.microsoft.com/office/drawing/2016/5/11/chartex" xmlns:cx6="http://schemas.microsoft.com/office/drawing/2016/5/12/chartex" xmlns:cx7="http://schemas.microsoft.com/office/drawing/2016/5/13/chartex" xmlns:cx8="http://schemas.microsoft.com/office/drawing/2016/5/14/chartex" xmlns:mc="http://schemas.openxmlformats.org/markup-compatibility/2006" xmlns:aink="http://schemas.microsoft.com/office/drawing/2016/ink" xmlns:am3d="http://schemas.microsoft.com/office/drawing/2017/model3d" xmlns:o="urn:schemas-microsoft-com:office:office" xmlns:r="http://schemas.openxmlformats.org/officeDocument/2006/relationships" xmlns:m="http://schemas.openxmlformats.org/officeDocument/2006/math" xmlns:v="urn:schemas-microsoft-com:vml" xmlns:wp14="http://schemas.microsoft.com/office/word/2010/wordprocessingDrawing" xmlns:wp="http://schemas.openxmlformats.org/drawingml/2006/wordprocessingDrawing" xmlns:w10="urn:schemas-microsoft-com:office:word" xmlns:w="http://schemas.openxmlformats.org/wordprocessingml/2006/main" xmlns:w14="http://schemas.microsoft.com/office/word/2010/wordml" xmlns:w15="http://schemas.microsoft.com/office/word/2012/wordml" xmlns:w16cid="http://schemas.microsoft.com/office/word/2016/wordml/cid" xmlns:w16se="http://schemas.microsoft.com/office/word/2015/wordml/symex" xmlns:wpg="http://schemas.microsoft.com/office/word/2010/wordprocessingGroup" xmlns:wpi="http://schemas.microsoft.com/office/word/2010/wordprocessingInk" xmlns:wne="http://schemas.microsoft.com/office/word/2006/wordml" xmlns:wps="http://schemas.microsoft.com/office/word/2010/wordprocessingShape" mc:Ignorable="w14 w15 w16se w16cid wp14">
+<w:document xmlns:wpc="http://schemas.microsoft.com/office/word/2010/wordprocessingCanvas" xmlns:cx="http://schemas.microsoft.com/office/drawing/2014/chartex" xmlns:cx1="http://schemas.microsoft.com/office/drawing/2015/9/8/chartex" xmlns:mc="http://schemas.openxmlformats.org/markup-compatibility/2006" xmlns:o="urn:schemas-microsoft-com:office:office" xmlns:r="http://schemas.openxmlformats.org/officeDocument/2006/relationships" xmlns:m="http://schemas.openxmlformats.org/officeDocument/2006/math" xmlns:v="urn:schemas-microsoft-com:vml" xmlns:wp14="http://schemas.microsoft.com/office/word/2010/wordprocessingDrawing" xmlns:wp="http://schemas.openxmlformats.org/drawingml/2006/wordprocessingDrawing" xmlns:w10="urn:schemas-microsoft-com:office:word" xmlns:w="http://schemas.openxmlformats.org/wordprocessingml/2006/main" xmlns:w14="http://schemas.microsoft.com/office/word/2010/wordml" xmlns:w15="http://schemas.microsoft.com/office/word/2012/wordml" xmlns:w16se="http://schemas.microsoft.com/office/word/2015/wordml/symex" xmlns:wpg="http://schemas.microsoft.com/office/word/2010/wordprocessingGroup" xmlns:wpi="http://schemas.microsoft.com/office/word/2010/wordprocessingInk" xmlns:wne="http://schemas.microsoft.com/office/word/2006/wordml" xmlns:wps="http://schemas.microsoft.com/office/word/2010/wordprocessingShape" mc:Ignorable="w14 w15 w16se wp14">
   <w:body>
     <w:p>
       <w:pPr>
@@ -530,14 +530,216 @@
     <w:p>
       <w:pPr>
         <w:pStyle w:val="ListParagraph"/>
-        <w:rPr>
-          <w:rFonts w:cstheme="minorHAnsi"/>
-          <w:b/>
-          <w:bCs/>
-          <w:sz w:val="24"/>
-          <w:szCs w:val="24"/>
-        </w:rPr>
-      </w:pPr>
+        <w:numPr>
+          <w:ilvl w:val="0"/>
+          <w:numId w:val="6"/>
+        </w:numPr>
+        <w:rPr>
+          <w:rFonts w:cstheme="minorHAnsi"/>
+          <w:sz w:val="24"/>
+          <w:szCs w:val="24"/>
+        </w:rPr>
+      </w:pPr>
+      <w:r>
+        <w:rPr>
+          <w:rFonts w:cstheme="minorHAnsi"/>
+          <w:sz w:val="24"/>
+          <w:szCs w:val="24"/>
+        </w:rPr>
+        <w:t xml:space="preserve">On the </w:t>
+      </w:r>
+      <w:r>
+        <w:rPr>
+          <w:rFonts w:cstheme="minorHAnsi"/>
+          <w:b/>
+          <w:bCs/>
+          <w:sz w:val="24"/>
+          <w:szCs w:val="24"/>
+        </w:rPr>
+        <w:t>DRIVER STATION PHONE</w:t>
+      </w:r>
+      <w:r>
+        <w:rPr>
+          <w:rFonts w:cstheme="minorHAnsi"/>
+          <w:sz w:val="24"/>
+          <w:szCs w:val="24"/>
+        </w:rPr>
+        <w:t xml:space="preserve">, tap the three white dots in the </w:t>
+      </w:r>
+      <w:r>
+        <w:rPr>
+          <w:rFonts w:cstheme="minorHAnsi"/>
+          <w:b/>
+          <w:bCs/>
+          <w:sz w:val="24"/>
+          <w:szCs w:val="24"/>
+        </w:rPr>
+        <w:t xml:space="preserve">UPPER-RIGHT CORNER. </w:t>
+      </w:r>
+      <w:r>
+        <w:rPr>
+          <w:rFonts w:cstheme="minorHAnsi"/>
+          <w:sz w:val="24"/>
+          <w:szCs w:val="24"/>
+        </w:rPr>
+        <w:t xml:space="preserve">Tap </w:t>
+      </w:r>
+      <w:r>
+        <w:rPr>
+          <w:rFonts w:cstheme="minorHAnsi"/>
+          <w:b/>
+          <w:bCs/>
+          <w:sz w:val="24"/>
+          <w:szCs w:val="24"/>
+        </w:rPr>
+        <w:t>“Settings”</w:t>
+      </w:r>
+      <w:r>
+        <w:rPr>
+          <w:rFonts w:cstheme="minorHAnsi"/>
+          <w:sz w:val="24"/>
+          <w:szCs w:val="24"/>
+        </w:rPr>
+        <w:t xml:space="preserve">. When presented with the menu, tap the </w:t>
+      </w:r>
+      <w:r>
+        <w:rPr>
+          <w:rFonts w:cstheme="minorHAnsi"/>
+          <w:b/>
+          <w:bCs/>
+          <w:sz w:val="24"/>
+          <w:szCs w:val="24"/>
+        </w:rPr>
+        <w:t>FIRST OPTION</w:t>
+      </w:r>
+      <w:r>
+        <w:rPr>
+          <w:rFonts w:cstheme="minorHAnsi"/>
+          <w:sz w:val="24"/>
+          <w:szCs w:val="24"/>
+        </w:rPr>
+        <w:t xml:space="preserve">, labelled </w:t>
+      </w:r>
+      <w:r>
+        <w:rPr>
+          <w:rFonts w:cstheme="minorHAnsi"/>
+          <w:b/>
+          <w:bCs/>
+          <w:sz w:val="24"/>
+          <w:szCs w:val="24"/>
+        </w:rPr>
+        <w:t>“Pair with Robot Controller”.</w:t>
+      </w:r>
+      <w:r>
+        <w:rPr>
+          <w:rFonts w:cstheme="minorHAnsi"/>
+          <w:sz w:val="24"/>
+          <w:szCs w:val="24"/>
+        </w:rPr>
+        <w:t xml:space="preserve"> In the </w:t>
+      </w:r>
+      <w:proofErr w:type="spellStart"/>
+      <w:r>
+        <w:rPr>
+          <w:rFonts w:cstheme="minorHAnsi"/>
+          <w:b/>
+          <w:bCs/>
+          <w:sz w:val="24"/>
+          <w:szCs w:val="24"/>
+        </w:rPr>
+        <w:t>WiFi</w:t>
+      </w:r>
+      <w:proofErr w:type="spellEnd"/>
+      <w:r>
+        <w:rPr>
+          <w:rFonts w:cstheme="minorHAnsi"/>
+          <w:b/>
+          <w:bCs/>
+          <w:sz w:val="24"/>
+          <w:szCs w:val="24"/>
+        </w:rPr>
+        <w:t xml:space="preserve"> Devices </w:t>
+      </w:r>
+      <w:r>
+        <w:rPr>
+          <w:rFonts w:cstheme="minorHAnsi"/>
+          <w:sz w:val="24"/>
+          <w:szCs w:val="24"/>
+        </w:rPr>
+        <w:t xml:space="preserve">section, tap the option corresponding to the </w:t>
+      </w:r>
+      <w:r>
+        <w:rPr>
+          <w:rFonts w:cstheme="minorHAnsi"/>
+          <w:b/>
+          <w:bCs/>
+          <w:sz w:val="24"/>
+          <w:szCs w:val="24"/>
+        </w:rPr>
+        <w:t xml:space="preserve">NAME OF THE ROBOT CONTROLLER PHONE, visible in the UPPER LEFT SECTION </w:t>
+      </w:r>
+      <w:r>
+        <w:rPr>
+          <w:rFonts w:cstheme="minorHAnsi"/>
+          <w:sz w:val="24"/>
+          <w:szCs w:val="24"/>
+        </w:rPr>
+        <w:t xml:space="preserve">of the robot controller phone. Press the </w:t>
+      </w:r>
+      <w:r>
+        <w:rPr>
+          <w:rFonts w:cstheme="minorHAnsi"/>
+          <w:b/>
+          <w:bCs/>
+          <w:sz w:val="24"/>
+          <w:szCs w:val="24"/>
+        </w:rPr>
+        <w:t xml:space="preserve">WHITE SQUARE </w:t>
+      </w:r>
+      <w:r>
+        <w:rPr>
+          <w:rFonts w:cstheme="minorHAnsi"/>
+          <w:sz w:val="24"/>
+          <w:szCs w:val="24"/>
+        </w:rPr>
+        <w:t xml:space="preserve">in the </w:t>
+      </w:r>
+      <w:r>
+        <w:rPr>
+          <w:rFonts w:cstheme="minorHAnsi"/>
+          <w:b/>
+          <w:bCs/>
+          <w:sz w:val="24"/>
+          <w:szCs w:val="24"/>
+        </w:rPr>
+        <w:t xml:space="preserve">LOWER LEFT CORNER </w:t>
+      </w:r>
+      <w:r>
+        <w:rPr>
+          <w:rFonts w:cstheme="minorHAnsi"/>
+          <w:sz w:val="24"/>
+          <w:szCs w:val="24"/>
+        </w:rPr>
+        <w:t xml:space="preserve">of the phone screen </w:t>
+      </w:r>
+      <w:r>
+        <w:rPr>
+          <w:rFonts w:cstheme="minorHAnsi"/>
+          <w:b/>
+          <w:bCs/>
+          <w:sz w:val="24"/>
+          <w:szCs w:val="24"/>
+        </w:rPr>
+        <w:t>TWICE</w:t>
+      </w:r>
+      <w:r>
+        <w:rPr>
+          <w:rFonts w:cstheme="minorHAnsi"/>
+          <w:sz w:val="24"/>
+          <w:szCs w:val="24"/>
+        </w:rPr>
+        <w:t>.</w:t>
+      </w:r>
     </w:p>
     <w:p>
       <w:pPr>
@@ -558,199 +760,17 @@
           <w:sz w:val="24"/>
           <w:szCs w:val="24"/>
         </w:rPr>
-        <w:t xml:space="preserve">On the </w:t>
-      </w:r>
-      <w:r>
-        <w:rPr>
-          <w:rFonts w:cstheme="minorHAnsi"/>
-          <w:b/>
-          <w:bCs/>
-          <w:sz w:val="24"/>
-          <w:szCs w:val="24"/>
-        </w:rPr>
-        <w:t>DRIVER STATION PHONE</w:t>
-      </w:r>
-      <w:r>
-        <w:rPr>
-          <w:rFonts w:cstheme="minorHAnsi"/>
-          <w:sz w:val="24"/>
-          <w:szCs w:val="24"/>
-        </w:rPr>
-        <w:t xml:space="preserve">, tap the three white dots in the </w:t>
-      </w:r>
-      <w:r>
-        <w:rPr>
-          <w:rFonts w:cstheme="minorHAnsi"/>
-          <w:b/>
-          <w:bCs/>
-          <w:sz w:val="24"/>
-          <w:szCs w:val="24"/>
-        </w:rPr>
-        <w:t xml:space="preserve">UPPER-RIGHT CORNER. </w:t>
-      </w:r>
-      <w:r>
-        <w:rPr>
-          <w:rFonts w:cstheme="minorHAnsi"/>
-          <w:sz w:val="24"/>
-          <w:szCs w:val="24"/>
-        </w:rPr>
-        <w:t xml:space="preserve">Tap </w:t>
-      </w:r>
-      <w:r>
-        <w:rPr>
-          <w:rFonts w:cstheme="minorHAnsi"/>
-          <w:b/>
-          <w:bCs/>
-          <w:sz w:val="24"/>
-          <w:szCs w:val="24"/>
-        </w:rPr>
-        <w:t>“Settings”</w:t>
-      </w:r>
-      <w:r>
-        <w:rPr>
-          <w:rFonts w:cstheme="minorHAnsi"/>
-          <w:sz w:val="24"/>
-          <w:szCs w:val="24"/>
-        </w:rPr>
-        <w:t xml:space="preserve">. When presented with the menu, tap the </w:t>
-      </w:r>
-      <w:r>
-        <w:rPr>
-          <w:rFonts w:cstheme="minorHAnsi"/>
-          <w:b/>
-          <w:bCs/>
-          <w:sz w:val="24"/>
-          <w:szCs w:val="24"/>
-        </w:rPr>
-        <w:t>FIRST OPTION</w:t>
-      </w:r>
-      <w:r>
-        <w:rPr>
-          <w:rFonts w:cstheme="minorHAnsi"/>
-          <w:sz w:val="24"/>
-          <w:szCs w:val="24"/>
-        </w:rPr>
-        <w:t xml:space="preserve">, labelled </w:t>
-      </w:r>
-      <w:r>
-        <w:rPr>
-          <w:rFonts w:cstheme="minorHAnsi"/>
-          <w:b/>
-          <w:bCs/>
-          <w:sz w:val="24"/>
-          <w:szCs w:val="24"/>
-        </w:rPr>
-        <w:t>“Pair with Robot Controller”.</w:t>
-      </w:r>
-      <w:r>
-        <w:rPr>
-          <w:rFonts w:cstheme="minorHAnsi"/>
-          <w:sz w:val="24"/>
-          <w:szCs w:val="24"/>
-        </w:rPr>
-        <w:t xml:space="preserve"> In the </w:t>
-      </w:r>
-      <w:proofErr w:type="spellStart"/>
-      <w:r>
-        <w:rPr>
-          <w:rFonts w:cstheme="minorHAnsi"/>
-          <w:b/>
-          <w:bCs/>
-          <w:sz w:val="24"/>
-          <w:szCs w:val="24"/>
-        </w:rPr>
-        <w:t>WiFi</w:t>
-      </w:r>
-      <w:proofErr w:type="spellEnd"/>
-      <w:r>
-        <w:rPr>
-          <w:rFonts w:cstheme="minorHAnsi"/>
-          <w:b/>
-          <w:bCs/>
-          <w:sz w:val="24"/>
-          <w:szCs w:val="24"/>
-        </w:rPr>
-        <w:t xml:space="preserve"> Devices </w:t>
-      </w:r>
-      <w:r>
-        <w:rPr>
-          <w:rFonts w:cstheme="minorHAnsi"/>
-          <w:sz w:val="24"/>
-          <w:szCs w:val="24"/>
-        </w:rPr>
-        <w:t xml:space="preserve">section, tap the option corresponding to the </w:t>
-      </w:r>
-      <w:r>
-        <w:rPr>
-          <w:rFonts w:cstheme="minorHAnsi"/>
-          <w:b/>
-          <w:bCs/>
-          <w:sz w:val="24"/>
-          <w:szCs w:val="24"/>
-        </w:rPr>
-        <w:t xml:space="preserve">NAME OF THE ROBOT CONTROLLER PHONE, visible in the UPPER LEFT SECTION </w:t>
-      </w:r>
-      <w:r>
-        <w:rPr>
-          <w:rFonts w:cstheme="minorHAnsi"/>
-          <w:sz w:val="24"/>
-          <w:szCs w:val="24"/>
-        </w:rPr>
-        <w:t xml:space="preserve">of the robot controller phone. Press the </w:t>
-      </w:r>
-      <w:r>
-        <w:rPr>
-          <w:rFonts w:cstheme="minorHAnsi"/>
-          <w:b/>
-          <w:bCs/>
-          <w:sz w:val="24"/>
-          <w:szCs w:val="24"/>
-        </w:rPr>
-        <w:t xml:space="preserve">WHITE SQUARE </w:t>
-      </w:r>
-      <w:r>
-        <w:rPr>
-          <w:rFonts w:cstheme="minorHAnsi"/>
-          <w:sz w:val="24"/>
-          <w:szCs w:val="24"/>
-        </w:rPr>
-        <w:t xml:space="preserve">in the </w:t>
-      </w:r>
-      <w:r>
-        <w:rPr>
-          <w:rFonts w:cstheme="minorHAnsi"/>
-          <w:b/>
-          <w:bCs/>
-          <w:sz w:val="24"/>
-          <w:szCs w:val="24"/>
-        </w:rPr>
-        <w:t xml:space="preserve">LOWER LEFT CORNER </w:t>
-      </w:r>
-      <w:r>
-        <w:rPr>
-          <w:rFonts w:cstheme="minorHAnsi"/>
-          <w:sz w:val="24"/>
-          <w:szCs w:val="24"/>
-        </w:rPr>
-        <w:t xml:space="preserve">of the phone screen </w:t>
-      </w:r>
-      <w:r>
-        <w:rPr>
-          <w:rFonts w:cstheme="minorHAnsi"/>
-          <w:b/>
-          <w:bCs/>
-          <w:sz w:val="24"/>
-          <w:szCs w:val="24"/>
-        </w:rPr>
-        <w:t>TWICE</w:t>
-      </w:r>
-      <w:r>
-        <w:rPr>
-          <w:rFonts w:cstheme="minorHAnsi"/>
-          <w:sz w:val="24"/>
-          <w:szCs w:val="24"/>
-        </w:rPr>
-        <w:t>.</w:t>
+        <w:t xml:space="preserve">Check if Driver Station connects to Robot Controller phone successfully. </w:t>
+      </w:r>
+      <w:r>
+        <w:rPr>
+          <w:rFonts w:cstheme="minorHAnsi"/>
+          <w:b/>
+          <w:bCs/>
+          <w:sz w:val="24"/>
+          <w:szCs w:val="24"/>
+        </w:rPr>
+        <w:t>If not, continue to step 3.</w:t>
       </w:r>
     </w:p>
     <w:p>
@@ -772,150 +792,206 @@
           <w:sz w:val="24"/>
           <w:szCs w:val="24"/>
         </w:rPr>
-        <w:t xml:space="preserve">Check if Driver Station connects to Robot Controller phone successfully. </w:t>
-      </w:r>
-      <w:r>
-        <w:rPr>
-          <w:rFonts w:cstheme="minorHAnsi"/>
-          <w:b/>
-          <w:bCs/>
-          <w:sz w:val="24"/>
-          <w:szCs w:val="24"/>
-        </w:rPr>
-        <w:t>If not, continue to step 3.</w:t>
+        <w:t xml:space="preserve">On the </w:t>
+      </w:r>
+      <w:r>
+        <w:rPr>
+          <w:rFonts w:cstheme="minorHAnsi"/>
+          <w:b/>
+          <w:bCs/>
+          <w:sz w:val="24"/>
+          <w:szCs w:val="24"/>
+        </w:rPr>
+        <w:t>DRIVER STATION PHONE</w:t>
+      </w:r>
+      <w:r>
+        <w:rPr>
+          <w:rFonts w:cstheme="minorHAnsi"/>
+          <w:sz w:val="24"/>
+          <w:szCs w:val="24"/>
+        </w:rPr>
+        <w:t xml:space="preserve">, hold down the </w:t>
+      </w:r>
+      <w:r>
+        <w:rPr>
+          <w:rFonts w:cstheme="minorHAnsi"/>
+          <w:b/>
+          <w:bCs/>
+          <w:sz w:val="24"/>
+          <w:szCs w:val="24"/>
+        </w:rPr>
+        <w:t xml:space="preserve">TRIPLE SET OF LINES </w:t>
+      </w:r>
+      <w:r>
+        <w:rPr>
+          <w:rFonts w:cstheme="minorHAnsi"/>
+          <w:sz w:val="24"/>
+          <w:szCs w:val="24"/>
+        </w:rPr>
+        <w:t xml:space="preserve">on the </w:t>
+      </w:r>
+      <w:r>
+        <w:rPr>
+          <w:rFonts w:cstheme="minorHAnsi"/>
+          <w:b/>
+          <w:bCs/>
+          <w:sz w:val="24"/>
+          <w:szCs w:val="24"/>
+        </w:rPr>
+        <w:t xml:space="preserve">LOWER-RIGHT CORNER </w:t>
+      </w:r>
+      <w:r>
+        <w:rPr>
+          <w:rFonts w:cstheme="minorHAnsi"/>
+          <w:sz w:val="24"/>
+          <w:szCs w:val="24"/>
+        </w:rPr>
+        <w:t xml:space="preserve">of the phone screen. </w:t>
+      </w:r>
+      <w:r>
+        <w:rPr>
+          <w:rFonts w:cstheme="minorHAnsi"/>
+          <w:b/>
+          <w:bCs/>
+          <w:sz w:val="24"/>
+          <w:szCs w:val="24"/>
+        </w:rPr>
+        <w:t>SWIPE RIGHT</w:t>
+      </w:r>
+      <w:r>
+        <w:rPr>
+          <w:rFonts w:cstheme="minorHAnsi"/>
+          <w:sz w:val="24"/>
+          <w:szCs w:val="24"/>
+        </w:rPr>
+        <w:t xml:space="preserve"> on the tab labelled </w:t>
+      </w:r>
+      <w:r>
+        <w:rPr>
+          <w:rFonts w:cstheme="minorHAnsi"/>
+          <w:b/>
+          <w:bCs/>
+          <w:sz w:val="24"/>
+          <w:szCs w:val="24"/>
+        </w:rPr>
+        <w:t xml:space="preserve">“FTC </w:t>
+      </w:r>
+      <w:r>
+        <w:rPr>
+          <w:rFonts w:cstheme="minorHAnsi"/>
+          <w:b/>
+          <w:bCs/>
+          <w:sz w:val="24"/>
+          <w:szCs w:val="24"/>
+        </w:rPr>
+        <w:t>Driver Station</w:t>
+      </w:r>
+      <w:r>
+        <w:rPr>
+          <w:rFonts w:cstheme="minorHAnsi"/>
+          <w:b/>
+          <w:bCs/>
+          <w:sz w:val="24"/>
+          <w:szCs w:val="24"/>
+        </w:rPr>
+        <w:t>”</w:t>
+      </w:r>
+      <w:r>
+        <w:rPr>
+          <w:rFonts w:cstheme="minorHAnsi"/>
+          <w:sz w:val="24"/>
+          <w:szCs w:val="24"/>
+        </w:rPr>
+        <w:t xml:space="preserve"> to kill the application. Reopen the app labelled “FTC Robot Controller” on the phone. </w:t>
       </w:r>
     </w:p>
     <w:p>
       <w:pPr>
         <w:pStyle w:val="ListParagraph"/>
-        <w:numPr>
-          <w:ilvl w:val="0"/>
-          <w:numId w:val="6"/>
-        </w:numPr>
-        <w:rPr>
-          <w:rFonts w:cstheme="minorHAnsi"/>
-          <w:sz w:val="24"/>
-          <w:szCs w:val="24"/>
-        </w:rPr>
-      </w:pPr>
-      <w:r>
-        <w:rPr>
-          <w:rFonts w:cstheme="minorHAnsi"/>
-          <w:sz w:val="24"/>
-          <w:szCs w:val="24"/>
-        </w:rPr>
-        <w:t xml:space="preserve">On the </w:t>
-      </w:r>
-      <w:r>
-        <w:rPr>
-          <w:rFonts w:cstheme="minorHAnsi"/>
-          <w:b/>
-          <w:bCs/>
-          <w:sz w:val="24"/>
-          <w:szCs w:val="24"/>
-        </w:rPr>
-        <w:t>DRIVER STATION PHONE</w:t>
-      </w:r>
-      <w:r>
-        <w:rPr>
-          <w:rFonts w:cstheme="minorHAnsi"/>
-          <w:sz w:val="24"/>
-          <w:szCs w:val="24"/>
-        </w:rPr>
-        <w:t xml:space="preserve">, hold down the </w:t>
-      </w:r>
-      <w:r>
-        <w:rPr>
-          <w:rFonts w:cstheme="minorHAnsi"/>
-          <w:b/>
-          <w:bCs/>
-          <w:sz w:val="24"/>
-          <w:szCs w:val="24"/>
-        </w:rPr>
-        <w:t xml:space="preserve">TRIPLE SET OF LINES </w:t>
-      </w:r>
-      <w:r>
-        <w:rPr>
-          <w:rFonts w:cstheme="minorHAnsi"/>
-          <w:sz w:val="24"/>
-          <w:szCs w:val="24"/>
-        </w:rPr>
-        <w:t xml:space="preserve">on the </w:t>
-      </w:r>
-      <w:r>
-        <w:rPr>
-          <w:rFonts w:cstheme="minorHAnsi"/>
-          <w:b/>
-          <w:bCs/>
-          <w:sz w:val="24"/>
-          <w:szCs w:val="24"/>
-        </w:rPr>
-        <w:t xml:space="preserve">LOWER-RIGHT CORNER </w:t>
-      </w:r>
-      <w:r>
-        <w:rPr>
-          <w:rFonts w:cstheme="minorHAnsi"/>
-          <w:sz w:val="24"/>
-          <w:szCs w:val="24"/>
-        </w:rPr>
-        <w:t xml:space="preserve">of the phone screen. </w:t>
-      </w:r>
-      <w:r>
-        <w:rPr>
-          <w:rFonts w:cstheme="minorHAnsi"/>
-          <w:b/>
-          <w:bCs/>
-          <w:sz w:val="24"/>
-          <w:szCs w:val="24"/>
-        </w:rPr>
-        <w:t>SWIPE RIGHT</w:t>
-      </w:r>
-      <w:r>
-        <w:rPr>
-          <w:rFonts w:cstheme="minorHAnsi"/>
-          <w:sz w:val="24"/>
-          <w:szCs w:val="24"/>
-        </w:rPr>
-        <w:t xml:space="preserve"> on the tab labelled </w:t>
-      </w:r>
-      <w:r>
-        <w:rPr>
-          <w:rFonts w:cstheme="minorHAnsi"/>
-          <w:b/>
-          <w:bCs/>
-          <w:sz w:val="24"/>
-          <w:szCs w:val="24"/>
-        </w:rPr>
-        <w:t xml:space="preserve">“FTC </w:t>
-      </w:r>
-      <w:r>
-        <w:rPr>
-          <w:rFonts w:cstheme="minorHAnsi"/>
-          <w:b/>
-          <w:bCs/>
-          <w:sz w:val="24"/>
-          <w:szCs w:val="24"/>
-        </w:rPr>
-        <w:t>Driver Station</w:t>
-      </w:r>
-      <w:r>
-        <w:rPr>
-          <w:rFonts w:cstheme="minorHAnsi"/>
-          <w:b/>
-          <w:bCs/>
-          <w:sz w:val="24"/>
-          <w:szCs w:val="24"/>
-        </w:rPr>
-        <w:t>”</w:t>
-      </w:r>
-      <w:r>
-        <w:rPr>
-          <w:rFonts w:cstheme="minorHAnsi"/>
-          <w:sz w:val="24"/>
-          <w:szCs w:val="24"/>
-        </w:rPr>
-        <w:t xml:space="preserve"> to kill the application. Reopen the app labelled “FTC Robot Controller” on the phone. </w:t>
-      </w:r>
+        <w:ind w:left="1440"/>
+        <w:rPr>
+          <w:rFonts w:cstheme="minorHAnsi"/>
+          <w:sz w:val="24"/>
+          <w:szCs w:val="24"/>
+        </w:rPr>
+      </w:pPr>
+    </w:p>
+    <w:p>
+      <w:pPr>
+        <w:pStyle w:val="ListParagraph"/>
+        <w:ind w:left="1440"/>
+        <w:rPr>
+          <w:rFonts w:cstheme="minorHAnsi"/>
+          <w:sz w:val="24"/>
+          <w:szCs w:val="24"/>
+        </w:rPr>
+      </w:pPr>
+    </w:p>
+    <w:p>
+      <w:pPr>
+        <w:pStyle w:val="ListParagraph"/>
+        <w:ind w:left="1440"/>
+        <w:rPr>
+          <w:rFonts w:cstheme="minorHAnsi"/>
+          <w:sz w:val="24"/>
+          <w:szCs w:val="24"/>
+        </w:rPr>
+      </w:pPr>
+    </w:p>
+    <w:p>
+      <w:pPr>
+        <w:pStyle w:val="ListParagraph"/>
+        <w:ind w:left="1440"/>
+        <w:rPr>
+          <w:rFonts w:cstheme="minorHAnsi"/>
+          <w:sz w:val="24"/>
+          <w:szCs w:val="24"/>
+        </w:rPr>
+      </w:pPr>
+    </w:p>
+    <w:p>
+      <w:pPr>
+        <w:pStyle w:val="ListParagraph"/>
+        <w:ind w:left="1440"/>
+        <w:rPr>
+          <w:rFonts w:cstheme="minorHAnsi"/>
+          <w:sz w:val="24"/>
+          <w:szCs w:val="24"/>
+        </w:rPr>
+      </w:pPr>
+    </w:p>
+    <w:p>
+      <w:pPr>
+        <w:pStyle w:val="ListParagraph"/>
+        <w:ind w:left="1440"/>
+        <w:rPr>
+          <w:rFonts w:cstheme="minorHAnsi"/>
+          <w:sz w:val="24"/>
+          <w:szCs w:val="24"/>
+        </w:rPr>
+      </w:pPr>
+    </w:p>
+    <w:p>
+      <w:pPr>
+        <w:pStyle w:val="ListParagraph"/>
+        <w:ind w:left="1440"/>
+        <w:rPr>
+          <w:rFonts w:cstheme="minorHAnsi"/>
+          <w:sz w:val="24"/>
+          <w:szCs w:val="24"/>
+        </w:rPr>
+      </w:pPr>
+    </w:p>
+    <w:p>
+      <w:pPr>
+        <w:pStyle w:val="ListParagraph"/>
+        <w:ind w:left="1440"/>
+        <w:rPr>
+          <w:rFonts w:cstheme="minorHAnsi"/>
+          <w:sz w:val="24"/>
+          <w:szCs w:val="24"/>
+        </w:rPr>
+      </w:pPr>
     </w:p>
     <w:p>
       <w:pPr>
@@ -951,20 +1027,9 @@
           <w:sz w:val="24"/>
           <w:szCs w:val="24"/>
         </w:rPr>
+        <w:lastRenderedPageBreak/>
         <w:t>Driver Station is not detecting game controllers.</w:t>
       </w:r>
-    </w:p>
-    <w:p>
-      <w:pPr>
-        <w:pStyle w:val="ListParagraph"/>
-        <w:rPr>
-          <w:rFonts w:cstheme="minorHAnsi"/>
-          <w:b/>
-          <w:bCs/>
-          <w:sz w:val="24"/>
-          <w:szCs w:val="24"/>
-        </w:rPr>
-      </w:pPr>
     </w:p>
     <w:p>
       <w:pPr>
@@ -1249,7 +1314,6 @@
           <w:sz w:val="24"/>
           <w:szCs w:val="24"/>
         </w:rPr>
-        <w:lastRenderedPageBreak/>
         <w:t xml:space="preserve">On the </w:t>
       </w:r>
       <w:r>
@@ -1366,17 +1430,7 @@
           <w:sz w:val="24"/>
           <w:szCs w:val="24"/>
         </w:rPr>
-        <w:t>OPERATOR</w:t>
-      </w:r>
-      <w:r>
-        <w:rPr>
-          <w:rFonts w:cstheme="minorHAnsi"/>
-          <w:b/>
-          <w:bCs/>
-          <w:sz w:val="24"/>
-          <w:szCs w:val="24"/>
-        </w:rPr>
-        <w:t xml:space="preserve"> </w:t>
+        <w:t xml:space="preserve">OPERATOR </w:t>
       </w:r>
       <w:r>
         <w:rPr>
@@ -1386,17 +1440,6 @@
         </w:rPr>
         <w:t>controller is connected successfully.</w:t>
       </w:r>
-    </w:p>
-    <w:p>
-      <w:pPr>
-        <w:pStyle w:val="ListParagraph"/>
-        <w:ind w:left="1440"/>
-        <w:rPr>
-          <w:rFonts w:cstheme="minorHAnsi"/>
-          <w:sz w:val="24"/>
-          <w:szCs w:val="24"/>
-        </w:rPr>
-      </w:pPr>
     </w:p>
     <w:p>
       <w:pPr>
@@ -1510,14 +1553,52 @@
     <w:p>
       <w:pPr>
         <w:pStyle w:val="ListParagraph"/>
-        <w:rPr>
-          <w:rFonts w:cstheme="minorHAnsi"/>
-          <w:b/>
-          <w:bCs/>
-          <w:sz w:val="24"/>
-          <w:szCs w:val="24"/>
-        </w:rPr>
-      </w:pPr>
+        <w:numPr>
+          <w:ilvl w:val="0"/>
+          <w:numId w:val="9"/>
+        </w:numPr>
+        <w:rPr>
+          <w:rFonts w:cstheme="minorHAnsi"/>
+          <w:sz w:val="24"/>
+          <w:szCs w:val="24"/>
+        </w:rPr>
+      </w:pPr>
+      <w:r>
+        <w:rPr>
+          <w:rFonts w:cstheme="minorHAnsi"/>
+          <w:sz w:val="24"/>
+          <w:szCs w:val="24"/>
+        </w:rPr>
+        <w:t xml:space="preserve">On the </w:t>
+      </w:r>
+      <w:r>
+        <w:rPr>
+          <w:rFonts w:cstheme="minorHAnsi"/>
+          <w:b/>
+          <w:bCs/>
+          <w:sz w:val="24"/>
+          <w:szCs w:val="24"/>
+        </w:rPr>
+        <w:t xml:space="preserve">DRIVER STATION </w:t>
+      </w:r>
+      <w:r>
+        <w:rPr>
+          <w:rFonts w:cstheme="minorHAnsi"/>
+          <w:sz w:val="24"/>
+          <w:szCs w:val="24"/>
+        </w:rPr>
+        <w:t xml:space="preserve">phone, check the battery voltage. If the battery voltage is </w:t>
+      </w:r>
+      <w:r>
+        <w:rPr>
+          <w:rFonts w:cstheme="minorHAnsi"/>
+          <w:b/>
+          <w:bCs/>
+          <w:sz w:val="24"/>
+          <w:szCs w:val="24"/>
+        </w:rPr>
+        <w:t>LESS THAN 12 VOLTS, REPLACE THE BATTERY.</w:t>
+      </w:r>
     </w:p>
     <w:p>
       <w:pPr>
@@ -1538,103 +1619,124 @@
           <w:sz w:val="24"/>
           <w:szCs w:val="24"/>
         </w:rPr>
-        <w:t xml:space="preserve">On the </w:t>
-      </w:r>
-      <w:r>
-        <w:rPr>
-          <w:rFonts w:cstheme="minorHAnsi"/>
-          <w:b/>
-          <w:bCs/>
-          <w:sz w:val="24"/>
-          <w:szCs w:val="24"/>
-        </w:rPr>
-        <w:t xml:space="preserve">DRIVER STATION </w:t>
-      </w:r>
-      <w:r>
-        <w:rPr>
-          <w:rFonts w:cstheme="minorHAnsi"/>
-          <w:sz w:val="24"/>
-          <w:szCs w:val="24"/>
-        </w:rPr>
-        <w:t xml:space="preserve">phone, check the battery voltage. If the battery voltage is </w:t>
-      </w:r>
-      <w:r>
-        <w:rPr>
-          <w:rFonts w:cstheme="minorHAnsi"/>
-          <w:b/>
-          <w:bCs/>
-          <w:sz w:val="24"/>
-          <w:szCs w:val="24"/>
-        </w:rPr>
-        <w:t>LESS THAN 12 VOLTS, REPLACE THE BATTERY.</w:t>
-      </w:r>
+        <w:t>Make sure all wiring connections on robot on reliable.</w:t>
+      </w:r>
+    </w:p>
+    <w:p>
+      <w:pPr>
+        <w:pStyle w:val="ListParagraph"/>
+        <w:ind w:left="1440"/>
+        <w:rPr>
+          <w:rFonts w:cstheme="minorHAnsi"/>
+          <w:sz w:val="24"/>
+          <w:szCs w:val="24"/>
+        </w:rPr>
+      </w:pPr>
     </w:p>
     <w:p>
       <w:pPr>
         <w:pStyle w:val="ListParagraph"/>
         <w:numPr>
           <w:ilvl w:val="0"/>
-          <w:numId w:val="9"/>
+          <w:numId w:val="5"/>
         </w:numPr>
         <w:rPr>
           <w:rFonts w:cstheme="minorHAnsi"/>
-          <w:sz w:val="24"/>
-          <w:szCs w:val="24"/>
-        </w:rPr>
-      </w:pPr>
-      <w:r>
-        <w:rPr>
-          <w:rFonts w:cstheme="minorHAnsi"/>
-          <w:sz w:val="24"/>
-          <w:szCs w:val="24"/>
-        </w:rPr>
-        <w:t>Make sure all wiring connections on robot on reliable.</w:t>
-      </w:r>
-    </w:p>
-    <w:p>
-      <w:pPr>
-        <w:rPr>
-          <w:rFonts w:cstheme="minorHAnsi"/>
-          <w:sz w:val="24"/>
-          <w:szCs w:val="24"/>
-        </w:rPr>
-      </w:pPr>
-    </w:p>
-    <w:p>
-      <w:pPr>
-        <w:rPr>
-          <w:rFonts w:cstheme="minorHAnsi"/>
-          <w:sz w:val="24"/>
-          <w:szCs w:val="24"/>
-        </w:rPr>
-      </w:pPr>
-    </w:p>
-    <w:p>
-      <w:pPr>
-        <w:rPr>
-          <w:rFonts w:cstheme="minorHAnsi"/>
-          <w:sz w:val="24"/>
-          <w:szCs w:val="24"/>
-        </w:rPr>
-      </w:pPr>
-    </w:p>
-    <w:p>
-      <w:pPr>
-        <w:rPr>
-          <w:rFonts w:cstheme="minorHAnsi"/>
-          <w:sz w:val="24"/>
-          <w:szCs w:val="24"/>
-        </w:rPr>
-      </w:pPr>
-    </w:p>
-    <w:p>
-      <w:pPr>
-        <w:rPr>
-          <w:rFonts w:cstheme="minorHAnsi"/>
-          <w:sz w:val="24"/>
-          <w:szCs w:val="24"/>
-        </w:rPr>
-      </w:pPr>
+          <w:b/>
+          <w:bCs/>
+          <w:sz w:val="24"/>
+          <w:szCs w:val="24"/>
+        </w:rPr>
+      </w:pPr>
+      <w:r>
+        <w:rPr>
+          <w:rFonts w:cstheme="minorHAnsi"/>
+          <w:b/>
+          <w:bCs/>
+          <w:sz w:val="24"/>
+          <w:szCs w:val="24"/>
+        </w:rPr>
+        <w:t>Elevator is unresponsive or acts erratically</w:t>
+      </w:r>
+      <w:r>
+        <w:rPr>
+          <w:rFonts w:cstheme="minorHAnsi"/>
+          <w:b/>
+          <w:bCs/>
+          <w:sz w:val="24"/>
+          <w:szCs w:val="24"/>
+        </w:rPr>
+        <w:t>.</w:t>
+      </w:r>
+    </w:p>
+    <w:p>
+      <w:pPr>
+        <w:pStyle w:val="ListParagraph"/>
+        <w:numPr>
+          <w:ilvl w:val="0"/>
+          <w:numId w:val="13"/>
+        </w:numPr>
+        <w:rPr>
+          <w:rFonts w:cstheme="minorHAnsi"/>
+          <w:sz w:val="24"/>
+          <w:szCs w:val="24"/>
+        </w:rPr>
+      </w:pPr>
+      <w:bookmarkStart w:id="0" w:name="_GoBack"/>
+      <w:bookmarkEnd w:id="0"/>
+      <w:r>
+        <w:rPr>
+          <w:rFonts w:cstheme="minorHAnsi"/>
+          <w:sz w:val="24"/>
+          <w:szCs w:val="24"/>
+        </w:rPr>
+        <w:t xml:space="preserve">On the </w:t>
+      </w:r>
+      <w:r>
+        <w:rPr>
+          <w:rFonts w:cstheme="minorHAnsi"/>
+          <w:b/>
+          <w:bCs/>
+          <w:sz w:val="24"/>
+          <w:szCs w:val="24"/>
+        </w:rPr>
+        <w:t>OPERATOR</w:t>
+      </w:r>
+      <w:r>
+        <w:rPr>
+          <w:rFonts w:cstheme="minorHAnsi"/>
+          <w:b/>
+          <w:bCs/>
+          <w:sz w:val="24"/>
+          <w:szCs w:val="24"/>
+        </w:rPr>
+        <w:t xml:space="preserve"> </w:t>
+      </w:r>
+      <w:r>
+        <w:rPr>
+          <w:rFonts w:cstheme="minorHAnsi"/>
+          <w:sz w:val="24"/>
+          <w:szCs w:val="24"/>
+        </w:rPr>
+        <w:t xml:space="preserve">controller, press the </w:t>
+      </w:r>
+      <w:r>
+        <w:rPr>
+          <w:rFonts w:cstheme="minorHAnsi"/>
+          <w:b/>
+          <w:sz w:val="24"/>
+          <w:szCs w:val="24"/>
+        </w:rPr>
+        <w:t xml:space="preserve">BACK </w:t>
+      </w:r>
+      <w:r>
+        <w:rPr>
+          <w:rFonts w:cstheme="minorHAnsi"/>
+          <w:sz w:val="24"/>
+          <w:szCs w:val="24"/>
+        </w:rPr>
+        <w:t>button to zero-calibrate the elevator subsystem. Wait until the elevator touch the limit switch at the bottom.</w:t>
+      </w:r>
     </w:p>
     <w:p>
       <w:pPr>
@@ -1782,715 +1884,593 @@
           <w:szCs w:val="52"/>
         </w:rPr>
         <w:lastRenderedPageBreak/>
-        <w:t xml:space="preserve">6541 Robot </w:t>
-      </w:r>
-      <w:r>
-        <w:rPr>
-          <w:rFonts w:ascii="Comic Sans MS" w:hAnsi="Comic Sans MS" w:cstheme="minorHAnsi"/>
+        <w:t>6541 Robot KEYMAPS</w:t>
+      </w:r>
+    </w:p>
+    <w:p>
+      <w:pPr>
+        <w:rPr>
+          <w:rFonts w:cstheme="minorHAnsi"/>
+          <w:b/>
+          <w:bCs/>
+          <w:sz w:val="32"/>
+          <w:szCs w:val="32"/>
+        </w:rPr>
+      </w:pPr>
+      <w:r>
+        <w:rPr>
+          <w:rFonts w:cstheme="minorHAnsi"/>
+          <w:b/>
+          <w:bCs/>
+          <w:sz w:val="32"/>
+          <w:szCs w:val="32"/>
+        </w:rPr>
+        <w:t>Driver</w:t>
+      </w:r>
+      <w:r>
+        <w:rPr>
+          <w:rFonts w:cstheme="minorHAnsi"/>
+          <w:b/>
+          <w:bCs/>
+          <w:sz w:val="32"/>
+          <w:szCs w:val="32"/>
+        </w:rPr>
+        <w:t xml:space="preserve"> Controller</w:t>
+      </w:r>
+    </w:p>
+    <w:p>
+      <w:pPr>
+        <w:rPr>
+          <w:rFonts w:cstheme="minorHAnsi"/>
+          <w:sz w:val="28"/>
+          <w:szCs w:val="28"/>
+        </w:rPr>
+      </w:pPr>
+      <w:r>
+        <w:rPr>
+          <w:rFonts w:cstheme="minorHAnsi"/>
+          <w:sz w:val="28"/>
+          <w:szCs w:val="28"/>
+        </w:rPr>
+        <w:t>Left Trigger – Rotate anticlockwise while held</w:t>
+      </w:r>
+    </w:p>
+    <w:p>
+      <w:pPr>
+        <w:rPr>
+          <w:rFonts w:cstheme="minorHAnsi"/>
+          <w:sz w:val="28"/>
+          <w:szCs w:val="28"/>
+        </w:rPr>
+      </w:pPr>
+      <w:r>
+        <w:rPr>
+          <w:rFonts w:cstheme="minorHAnsi"/>
+          <w:sz w:val="28"/>
+          <w:szCs w:val="28"/>
+        </w:rPr>
+        <w:t>Right Trigger – Rotate clockwise while held</w:t>
+      </w:r>
+    </w:p>
+    <w:p>
+      <w:pPr>
+        <w:rPr>
+          <w:rFonts w:cstheme="minorHAnsi"/>
+          <w:sz w:val="28"/>
+          <w:szCs w:val="28"/>
+        </w:rPr>
+      </w:pPr>
+      <w:r>
+        <w:rPr>
+          <w:rFonts w:cstheme="minorHAnsi"/>
+          <w:sz w:val="28"/>
+          <w:szCs w:val="28"/>
+        </w:rPr>
+        <w:t xml:space="preserve">Left Bumper – Reduce power of all robot </w:t>
+      </w:r>
+      <w:proofErr w:type="spellStart"/>
+      <w:r>
+        <w:rPr>
+          <w:rFonts w:cstheme="minorHAnsi"/>
+          <w:sz w:val="28"/>
+          <w:szCs w:val="28"/>
+        </w:rPr>
+        <w:t>drivebase</w:t>
+      </w:r>
+      <w:proofErr w:type="spellEnd"/>
+      <w:r>
+        <w:rPr>
+          <w:rFonts w:cstheme="minorHAnsi"/>
+          <w:sz w:val="28"/>
+          <w:szCs w:val="28"/>
+        </w:rPr>
+        <w:t xml:space="preserve"> motion while held</w:t>
+      </w:r>
+    </w:p>
+    <w:p>
+      <w:pPr>
+        <w:rPr>
+          <w:rFonts w:cstheme="minorHAnsi"/>
+          <w:sz w:val="28"/>
+          <w:szCs w:val="28"/>
+        </w:rPr>
+      </w:pPr>
+      <w:r>
+        <w:rPr>
+          <w:rFonts w:cstheme="minorHAnsi"/>
+          <w:sz w:val="28"/>
+          <w:szCs w:val="28"/>
+        </w:rPr>
+        <w:t xml:space="preserve">Right Bumper – </w:t>
+      </w:r>
+      <w:r>
+        <w:rPr>
+          <w:rFonts w:cstheme="minorHAnsi"/>
+          <w:sz w:val="28"/>
+          <w:szCs w:val="28"/>
+        </w:rPr>
+        <w:t>Invert drive controls.</w:t>
+      </w:r>
+    </w:p>
+    <w:p>
+      <w:pPr>
+        <w:rPr>
+          <w:rFonts w:cstheme="minorHAnsi"/>
+          <w:sz w:val="28"/>
+          <w:szCs w:val="28"/>
+        </w:rPr>
+      </w:pPr>
+      <w:r>
+        <w:rPr>
+          <w:rFonts w:cstheme="minorHAnsi"/>
+          <w:sz w:val="28"/>
+          <w:szCs w:val="28"/>
+        </w:rPr>
+        <w:t>Left Joystick</w:t>
+      </w:r>
+      <w:r>
+        <w:rPr>
+          <w:rFonts w:cstheme="minorHAnsi"/>
+          <w:sz w:val="28"/>
+          <w:szCs w:val="28"/>
+        </w:rPr>
+        <w:t xml:space="preserve"> X</w:t>
+      </w:r>
+      <w:r>
+        <w:rPr>
+          <w:rFonts w:cstheme="minorHAnsi"/>
+          <w:sz w:val="28"/>
+          <w:szCs w:val="28"/>
+        </w:rPr>
+        <w:t xml:space="preserve"> – Crab left and right, power based on tilt angle</w:t>
+      </w:r>
+    </w:p>
+    <w:p>
+      <w:pPr>
+        <w:rPr>
+          <w:rFonts w:cstheme="minorHAnsi"/>
+          <w:sz w:val="28"/>
+          <w:szCs w:val="28"/>
+        </w:rPr>
+      </w:pPr>
+      <w:r>
+        <w:rPr>
+          <w:rFonts w:cstheme="minorHAnsi"/>
+          <w:sz w:val="28"/>
+          <w:szCs w:val="28"/>
+        </w:rPr>
+        <w:t>Right Joystick</w:t>
+      </w:r>
+      <w:r>
+        <w:rPr>
+          <w:rFonts w:cstheme="minorHAnsi"/>
+          <w:sz w:val="28"/>
+          <w:szCs w:val="28"/>
+        </w:rPr>
+        <w:t xml:space="preserve"> Y</w:t>
+      </w:r>
+      <w:r>
+        <w:rPr>
+          <w:rFonts w:cstheme="minorHAnsi"/>
+          <w:sz w:val="28"/>
+          <w:szCs w:val="28"/>
+        </w:rPr>
+        <w:t xml:space="preserve"> – Drive forwards and backwards, power based on tilt angle</w:t>
+      </w:r>
+    </w:p>
+    <w:p>
+      <w:pPr>
+        <w:rPr>
+          <w:rFonts w:cstheme="minorHAnsi"/>
+          <w:sz w:val="28"/>
+          <w:szCs w:val="28"/>
+        </w:rPr>
+      </w:pPr>
+    </w:p>
+    <w:p>
+      <w:pPr>
+        <w:rPr>
+          <w:rFonts w:cstheme="minorHAnsi"/>
+          <w:b/>
+          <w:bCs/>
+          <w:sz w:val="32"/>
+          <w:szCs w:val="32"/>
+        </w:rPr>
+      </w:pPr>
+      <w:r>
+        <w:rPr>
+          <w:rFonts w:cstheme="minorHAnsi"/>
+          <w:b/>
+          <w:bCs/>
+          <w:sz w:val="32"/>
+          <w:szCs w:val="32"/>
+        </w:rPr>
+        <w:t>Operator Controller</w:t>
+      </w:r>
+    </w:p>
+    <w:p>
+      <w:pPr>
+        <w:rPr>
+          <w:rFonts w:cstheme="minorHAnsi"/>
+          <w:sz w:val="28"/>
+          <w:szCs w:val="28"/>
+        </w:rPr>
+      </w:pPr>
+      <w:r>
+        <w:rPr>
+          <w:rFonts w:cstheme="minorHAnsi"/>
+          <w:sz w:val="28"/>
+          <w:szCs w:val="28"/>
+        </w:rPr>
+        <w:t xml:space="preserve">Back </w:t>
+      </w:r>
+      <w:r>
+        <w:rPr>
+          <w:rFonts w:cstheme="minorHAnsi"/>
+          <w:sz w:val="28"/>
+          <w:szCs w:val="28"/>
+        </w:rPr>
+        <w:t>–</w:t>
+      </w:r>
+      <w:r>
+        <w:rPr>
+          <w:rFonts w:cstheme="minorHAnsi"/>
+          <w:sz w:val="28"/>
+          <w:szCs w:val="28"/>
+        </w:rPr>
+        <w:t xml:space="preserve"> Zero-calibrate elevator.</w:t>
+      </w:r>
+    </w:p>
+    <w:p>
+      <w:pPr>
+        <w:rPr>
+          <w:rFonts w:cstheme="minorHAnsi"/>
+          <w:sz w:val="28"/>
+          <w:szCs w:val="28"/>
+        </w:rPr>
+      </w:pPr>
+      <w:r>
+        <w:rPr>
+          <w:rFonts w:cstheme="minorHAnsi"/>
+          <w:sz w:val="28"/>
+          <w:szCs w:val="28"/>
+        </w:rPr>
+        <w:t xml:space="preserve">A </w:t>
+      </w:r>
+      <w:r>
+        <w:rPr>
+          <w:rFonts w:cstheme="minorHAnsi"/>
+          <w:sz w:val="28"/>
+          <w:szCs w:val="28"/>
+        </w:rPr>
+        <w:t>–</w:t>
+      </w:r>
+      <w:r>
+        <w:rPr>
+          <w:rFonts w:cstheme="minorHAnsi"/>
+          <w:sz w:val="28"/>
+          <w:szCs w:val="28"/>
+        </w:rPr>
+        <w:t xml:space="preserve"> Grab stone with grabber</w:t>
+      </w:r>
+    </w:p>
+    <w:p>
+      <w:pPr>
+        <w:rPr>
+          <w:rFonts w:cstheme="minorHAnsi"/>
+          <w:sz w:val="28"/>
+          <w:szCs w:val="28"/>
+        </w:rPr>
+      </w:pPr>
+      <w:r>
+        <w:rPr>
+          <w:rFonts w:cstheme="minorHAnsi"/>
+          <w:sz w:val="28"/>
+          <w:szCs w:val="28"/>
+        </w:rPr>
+        <w:t xml:space="preserve">B </w:t>
+      </w:r>
+      <w:r>
+        <w:rPr>
+          <w:rFonts w:cstheme="minorHAnsi"/>
+          <w:sz w:val="28"/>
+          <w:szCs w:val="28"/>
+        </w:rPr>
+        <w:t>–</w:t>
+      </w:r>
+      <w:r>
+        <w:rPr>
+          <w:rFonts w:cstheme="minorHAnsi"/>
+          <w:sz w:val="28"/>
+          <w:szCs w:val="28"/>
+        </w:rPr>
+        <w:t xml:space="preserve"> Release stone with grabber</w:t>
+      </w:r>
+    </w:p>
+    <w:p>
+      <w:pPr>
+        <w:rPr>
+          <w:rFonts w:cstheme="minorHAnsi"/>
+          <w:sz w:val="28"/>
+          <w:szCs w:val="28"/>
+        </w:rPr>
+      </w:pPr>
+      <w:r>
+        <w:rPr>
+          <w:rFonts w:cstheme="minorHAnsi"/>
+          <w:sz w:val="28"/>
+          <w:szCs w:val="28"/>
+        </w:rPr>
+        <w:t xml:space="preserve">X </w:t>
+      </w:r>
+      <w:r>
+        <w:rPr>
+          <w:rFonts w:cstheme="minorHAnsi"/>
+          <w:sz w:val="28"/>
+          <w:szCs w:val="28"/>
+        </w:rPr>
+        <w:t>–</w:t>
+      </w:r>
+      <w:r>
+        <w:rPr>
+          <w:rFonts w:cstheme="minorHAnsi"/>
+          <w:sz w:val="28"/>
+          <w:szCs w:val="28"/>
+        </w:rPr>
+        <w:t xml:space="preserve"> Close foundation latch</w:t>
+      </w:r>
+    </w:p>
+    <w:p>
+      <w:pPr>
+        <w:rPr>
+          <w:rFonts w:cstheme="minorHAnsi"/>
+          <w:sz w:val="28"/>
+          <w:szCs w:val="28"/>
+        </w:rPr>
+      </w:pPr>
+      <w:r>
+        <w:rPr>
+          <w:rFonts w:cstheme="minorHAnsi"/>
+          <w:sz w:val="28"/>
+          <w:szCs w:val="28"/>
+        </w:rPr>
+        <w:t xml:space="preserve">Y </w:t>
+      </w:r>
+      <w:r>
+        <w:rPr>
+          <w:rFonts w:cstheme="minorHAnsi"/>
+          <w:sz w:val="28"/>
+          <w:szCs w:val="28"/>
+        </w:rPr>
+        <w:t>–</w:t>
+      </w:r>
+      <w:r>
+        <w:rPr>
+          <w:rFonts w:cstheme="minorHAnsi"/>
+          <w:sz w:val="28"/>
+          <w:szCs w:val="28"/>
+        </w:rPr>
+        <w:t xml:space="preserve"> Open foundation latch</w:t>
+      </w:r>
+    </w:p>
+    <w:p>
+      <w:pPr>
+        <w:rPr>
+          <w:rFonts w:cstheme="minorHAnsi"/>
+          <w:sz w:val="28"/>
+          <w:szCs w:val="28"/>
+        </w:rPr>
+      </w:pPr>
+      <w:r>
+        <w:rPr>
+          <w:rFonts w:cstheme="minorHAnsi"/>
+          <w:sz w:val="28"/>
+          <w:szCs w:val="28"/>
+        </w:rPr>
+        <w:t>Right Joystick</w:t>
+      </w:r>
+      <w:r>
+        <w:rPr>
+          <w:rFonts w:cstheme="minorHAnsi"/>
+          <w:sz w:val="28"/>
+          <w:szCs w:val="28"/>
+        </w:rPr>
+        <w:t xml:space="preserve"> Y</w:t>
+      </w:r>
+      <w:r>
+        <w:rPr>
+          <w:rFonts w:cstheme="minorHAnsi"/>
+          <w:sz w:val="28"/>
+          <w:szCs w:val="28"/>
+        </w:rPr>
+        <w:t xml:space="preserve"> – </w:t>
+      </w:r>
+      <w:r>
+        <w:rPr>
+          <w:rFonts w:cstheme="minorHAnsi"/>
+          <w:sz w:val="28"/>
+          <w:szCs w:val="28"/>
+        </w:rPr>
+        <w:t>Raise/lower elevator</w:t>
+      </w:r>
+    </w:p>
+    <w:p>
+      <w:pPr>
+        <w:rPr>
+          <w:rFonts w:cstheme="minorHAnsi"/>
+          <w:sz w:val="28"/>
+          <w:szCs w:val="28"/>
+        </w:rPr>
+      </w:pPr>
+      <w:r>
+        <w:rPr>
+          <w:rFonts w:cstheme="minorHAnsi"/>
+          <w:sz w:val="28"/>
+          <w:szCs w:val="28"/>
+        </w:rPr>
+        <w:t xml:space="preserve">D-Pad Up </w:t>
+      </w:r>
+      <w:r>
+        <w:rPr>
+          <w:rFonts w:cstheme="minorHAnsi"/>
+          <w:sz w:val="28"/>
+          <w:szCs w:val="28"/>
+        </w:rPr>
+        <w:t>–</w:t>
+      </w:r>
+      <w:r>
+        <w:rPr>
+          <w:rFonts w:cstheme="minorHAnsi"/>
+          <w:sz w:val="28"/>
+          <w:szCs w:val="28"/>
+        </w:rPr>
+        <w:t xml:space="preserve"> Increase elevator preset level by 1</w:t>
+      </w:r>
+    </w:p>
+    <w:p>
+      <w:pPr>
+        <w:rPr>
+          <w:rFonts w:cstheme="minorHAnsi"/>
+          <w:sz w:val="28"/>
+          <w:szCs w:val="28"/>
+        </w:rPr>
+      </w:pPr>
+      <w:r>
+        <w:rPr>
+          <w:rFonts w:cstheme="minorHAnsi"/>
+          <w:sz w:val="28"/>
+          <w:szCs w:val="28"/>
+        </w:rPr>
+        <w:t xml:space="preserve">D-Pad Down </w:t>
+      </w:r>
+      <w:r>
+        <w:rPr>
+          <w:rFonts w:cstheme="minorHAnsi"/>
+          <w:sz w:val="28"/>
+          <w:szCs w:val="28"/>
+        </w:rPr>
+        <w:t>–</w:t>
+      </w:r>
+      <w:r>
+        <w:rPr>
+          <w:rFonts w:cstheme="minorHAnsi"/>
+          <w:sz w:val="28"/>
+          <w:szCs w:val="28"/>
+        </w:rPr>
+        <w:t xml:space="preserve"> Decrease elevator preset level by 1</w:t>
+      </w:r>
+    </w:p>
+    <w:p>
+      <w:pPr>
+        <w:rPr>
+          <w:rFonts w:cstheme="minorHAnsi"/>
+          <w:sz w:val="28"/>
+          <w:szCs w:val="28"/>
+        </w:rPr>
+      </w:pPr>
+      <w:r>
+        <w:rPr>
+          <w:rFonts w:cstheme="minorHAnsi"/>
+          <w:sz w:val="28"/>
+          <w:szCs w:val="28"/>
+        </w:rPr>
+        <w:t xml:space="preserve">D-Pad Left </w:t>
+      </w:r>
+      <w:r>
+        <w:rPr>
+          <w:rFonts w:cstheme="minorHAnsi"/>
+          <w:sz w:val="28"/>
+          <w:szCs w:val="28"/>
+        </w:rPr>
+        <w:t>–</w:t>
+      </w:r>
+      <w:r>
+        <w:rPr>
+          <w:rFonts w:cstheme="minorHAnsi"/>
+          <w:sz w:val="28"/>
+          <w:szCs w:val="28"/>
+        </w:rPr>
+        <w:t xml:space="preserve"> Set elevator to base level (level 1).</w:t>
+      </w:r>
+    </w:p>
+    <w:p>
+      <w:pPr>
+        <w:rPr>
+          <w:rFonts w:cstheme="minorHAnsi"/>
+          <w:sz w:val="28"/>
+          <w:szCs w:val="28"/>
+        </w:rPr>
+      </w:pPr>
+      <w:r>
+        <w:rPr>
+          <w:rFonts w:cstheme="minorHAnsi"/>
+          <w:sz w:val="28"/>
+          <w:szCs w:val="28"/>
+        </w:rPr>
+        <w:t xml:space="preserve">D-Pad Right </w:t>
+      </w:r>
+      <w:r>
+        <w:rPr>
+          <w:rFonts w:cstheme="minorHAnsi"/>
+          <w:sz w:val="28"/>
+          <w:szCs w:val="28"/>
+        </w:rPr>
+        <w:t>–</w:t>
+      </w:r>
+      <w:r>
+        <w:rPr>
+          <w:rFonts w:cstheme="minorHAnsi"/>
+          <w:sz w:val="28"/>
+          <w:szCs w:val="28"/>
+        </w:rPr>
+        <w:t xml:space="preserve"> Set elevator to level 2</w:t>
+      </w:r>
+    </w:p>
+    <w:p/>
+    <w:p>
+      <w:pPr>
+        <w:jc w:val="center"/>
+        <w:rPr>
+          <w:rFonts w:ascii="Stencil" w:hAnsi="Stencil" w:cstheme="minorHAnsi"/>
           <w:b/>
           <w:bCs/>
           <w:sz w:val="52"/>
           <w:szCs w:val="52"/>
         </w:rPr>
-        <w:t>KEYMAPS</w:t>
-      </w:r>
-    </w:p>
-    <w:p>
-      <w:pPr>
-        <w:rPr>
-          <w:rFonts w:cstheme="minorHAnsi"/>
-          <w:b/>
-          <w:bCs/>
-          <w:sz w:val="32"/>
-          <w:szCs w:val="32"/>
-        </w:rPr>
-      </w:pPr>
-      <w:r>
-        <w:rPr>
-          <w:rFonts w:cstheme="minorHAnsi"/>
-          <w:b/>
-          <w:bCs/>
-          <w:sz w:val="32"/>
-          <w:szCs w:val="32"/>
-        </w:rPr>
-        <w:t>Driver</w:t>
-      </w:r>
-      <w:r>
-        <w:rPr>
-          <w:rFonts w:cstheme="minorHAnsi"/>
-          <w:b/>
-          <w:bCs/>
-          <w:sz w:val="32"/>
-          <w:szCs w:val="32"/>
-        </w:rPr>
-        <w:t xml:space="preserve"> Controller</w:t>
-      </w:r>
-    </w:p>
-    <w:p>
-      <w:pPr>
-        <w:rPr>
-          <w:rFonts w:cstheme="minorHAnsi"/>
-          <w:sz w:val="28"/>
-          <w:szCs w:val="28"/>
-        </w:rPr>
-      </w:pPr>
-      <w:r>
-        <w:rPr>
-          <w:rFonts w:cstheme="minorHAnsi"/>
-          <w:sz w:val="28"/>
-          <w:szCs w:val="28"/>
-        </w:rPr>
-        <w:t>Left Trigger – Rotate anticlockwise while held</w:t>
-      </w:r>
-    </w:p>
-    <w:p>
-      <w:pPr>
-        <w:rPr>
-          <w:rFonts w:cstheme="minorHAnsi"/>
-          <w:sz w:val="28"/>
-          <w:szCs w:val="28"/>
-        </w:rPr>
-      </w:pPr>
-      <w:r>
-        <w:rPr>
-          <w:rFonts w:cstheme="minorHAnsi"/>
-          <w:sz w:val="28"/>
-          <w:szCs w:val="28"/>
-        </w:rPr>
-        <w:t xml:space="preserve">Right Trigger </w:t>
-      </w:r>
-      <w:r>
-        <w:rPr>
-          <w:rFonts w:cstheme="minorHAnsi"/>
-          <w:sz w:val="28"/>
-          <w:szCs w:val="28"/>
-        </w:rPr>
-        <w:t>–</w:t>
-      </w:r>
-      <w:r>
-        <w:rPr>
-          <w:rFonts w:cstheme="minorHAnsi"/>
-          <w:sz w:val="28"/>
-          <w:szCs w:val="28"/>
-        </w:rPr>
-        <w:t xml:space="preserve"> Rotate clockwise while held</w:t>
-      </w:r>
-    </w:p>
-    <w:p>
-      <w:pPr>
-        <w:rPr>
-          <w:rFonts w:cstheme="minorHAnsi"/>
-          <w:sz w:val="28"/>
-          <w:szCs w:val="28"/>
-        </w:rPr>
-      </w:pPr>
-      <w:r>
-        <w:rPr>
-          <w:rFonts w:cstheme="minorHAnsi"/>
-          <w:sz w:val="28"/>
-          <w:szCs w:val="28"/>
-        </w:rPr>
-        <w:t xml:space="preserve">Left Bumper </w:t>
-      </w:r>
-      <w:r>
-        <w:rPr>
-          <w:rFonts w:cstheme="minorHAnsi"/>
-          <w:sz w:val="28"/>
-          <w:szCs w:val="28"/>
-        </w:rPr>
-        <w:t>–</w:t>
-      </w:r>
-      <w:r>
-        <w:rPr>
-          <w:rFonts w:cstheme="minorHAnsi"/>
-          <w:sz w:val="28"/>
-          <w:szCs w:val="28"/>
-        </w:rPr>
-        <w:t xml:space="preserve"> Reduce power of all robot </w:t>
-      </w:r>
-      <w:proofErr w:type="spellStart"/>
-      <w:r>
-        <w:rPr>
-          <w:rFonts w:cstheme="minorHAnsi"/>
-          <w:sz w:val="28"/>
-          <w:szCs w:val="28"/>
-        </w:rPr>
-        <w:t>drivebase</w:t>
-      </w:r>
-      <w:proofErr w:type="spellEnd"/>
-      <w:r>
-        <w:rPr>
-          <w:rFonts w:cstheme="minorHAnsi"/>
-          <w:sz w:val="28"/>
-          <w:szCs w:val="28"/>
-        </w:rPr>
-        <w:t xml:space="preserve"> motion while held</w:t>
-      </w:r>
-    </w:p>
-    <w:p>
-      <w:pPr>
-        <w:rPr>
-          <w:rFonts w:cstheme="minorHAnsi"/>
-          <w:sz w:val="28"/>
-          <w:szCs w:val="28"/>
-        </w:rPr>
-      </w:pPr>
-      <w:r>
-        <w:rPr>
-          <w:rFonts w:cstheme="minorHAnsi"/>
-          <w:sz w:val="28"/>
-          <w:szCs w:val="28"/>
-        </w:rPr>
-        <w:t xml:space="preserve">Right Bumper </w:t>
-      </w:r>
-      <w:r>
-        <w:rPr>
-          <w:rFonts w:cstheme="minorHAnsi"/>
-          <w:sz w:val="28"/>
-          <w:szCs w:val="28"/>
-        </w:rPr>
-        <w:t>–</w:t>
-      </w:r>
-      <w:r>
-        <w:rPr>
-          <w:rFonts w:cstheme="minorHAnsi"/>
-          <w:sz w:val="28"/>
-          <w:szCs w:val="28"/>
-        </w:rPr>
-        <w:t xml:space="preserve"> </w:t>
-      </w:r>
-      <w:r>
-        <w:rPr>
-          <w:rFonts w:cstheme="minorHAnsi"/>
-          <w:sz w:val="28"/>
-          <w:szCs w:val="28"/>
-        </w:rPr>
-        <w:t>Invert drive controls.</w:t>
-      </w:r>
-    </w:p>
-    <w:p>
-      <w:pPr>
-        <w:rPr>
-          <w:rFonts w:cstheme="minorHAnsi"/>
-          <w:sz w:val="28"/>
-          <w:szCs w:val="28"/>
-        </w:rPr>
-      </w:pPr>
-      <w:r>
-        <w:rPr>
-          <w:rFonts w:cstheme="minorHAnsi"/>
-          <w:sz w:val="28"/>
-          <w:szCs w:val="28"/>
-        </w:rPr>
-        <w:t>Left Joystick</w:t>
-      </w:r>
-      <w:r>
-        <w:rPr>
-          <w:rFonts w:cstheme="minorHAnsi"/>
-          <w:sz w:val="28"/>
-          <w:szCs w:val="28"/>
-        </w:rPr>
-        <w:t xml:space="preserve"> X</w:t>
-      </w:r>
-      <w:r>
-        <w:rPr>
-          <w:rFonts w:cstheme="minorHAnsi"/>
-          <w:sz w:val="28"/>
-          <w:szCs w:val="28"/>
-        </w:rPr>
-        <w:t xml:space="preserve"> </w:t>
-      </w:r>
-      <w:r>
-        <w:rPr>
-          <w:rFonts w:cstheme="minorHAnsi"/>
-          <w:sz w:val="28"/>
-          <w:szCs w:val="28"/>
-        </w:rPr>
-        <w:t>–</w:t>
-      </w:r>
-      <w:r>
-        <w:rPr>
-          <w:rFonts w:cstheme="minorHAnsi"/>
-          <w:sz w:val="28"/>
-          <w:szCs w:val="28"/>
-        </w:rPr>
-        <w:t xml:space="preserve"> Crab left and right, power based on tilt angle</w:t>
-      </w:r>
-    </w:p>
-    <w:p>
-      <w:pPr>
-        <w:rPr>
-          <w:rFonts w:cstheme="minorHAnsi"/>
-          <w:sz w:val="28"/>
-          <w:szCs w:val="28"/>
-        </w:rPr>
-      </w:pPr>
-      <w:r>
-        <w:rPr>
-          <w:rFonts w:cstheme="minorHAnsi"/>
-          <w:sz w:val="28"/>
-          <w:szCs w:val="28"/>
-        </w:rPr>
-        <w:t>Right Joystick</w:t>
-      </w:r>
-      <w:r>
-        <w:rPr>
-          <w:rFonts w:cstheme="minorHAnsi"/>
-          <w:sz w:val="28"/>
-          <w:szCs w:val="28"/>
-        </w:rPr>
-        <w:t xml:space="preserve"> Y</w:t>
-      </w:r>
-      <w:r>
-        <w:rPr>
-          <w:rFonts w:cstheme="minorHAnsi"/>
-          <w:sz w:val="28"/>
-          <w:szCs w:val="28"/>
-        </w:rPr>
-        <w:t xml:space="preserve"> </w:t>
-      </w:r>
-      <w:r>
-        <w:rPr>
-          <w:rFonts w:cstheme="minorHAnsi"/>
-          <w:sz w:val="28"/>
-          <w:szCs w:val="28"/>
-        </w:rPr>
-        <w:t>–</w:t>
-      </w:r>
-      <w:r>
-        <w:rPr>
-          <w:rFonts w:cstheme="minorHAnsi"/>
-          <w:sz w:val="28"/>
-          <w:szCs w:val="28"/>
-        </w:rPr>
-        <w:t xml:space="preserve"> Drive forwards and backwards, power based on tilt angle</w:t>
-      </w:r>
-    </w:p>
-    <w:p>
-      <w:pPr>
-        <w:rPr>
-          <w:rFonts w:cstheme="minorHAnsi"/>
-          <w:sz w:val="28"/>
-          <w:szCs w:val="28"/>
-        </w:rPr>
-      </w:pPr>
-    </w:p>
-    <w:p>
-      <w:pPr>
-        <w:rPr>
-          <w:rFonts w:cstheme="minorHAnsi"/>
-          <w:b/>
-          <w:bCs/>
-          <w:sz w:val="32"/>
-          <w:szCs w:val="32"/>
-        </w:rPr>
-      </w:pPr>
-      <w:r>
-        <w:rPr>
-          <w:rFonts w:cstheme="minorHAnsi"/>
-          <w:b/>
-          <w:bCs/>
-          <w:sz w:val="32"/>
-          <w:szCs w:val="32"/>
-        </w:rPr>
-        <w:t>Operator Controller</w:t>
-      </w:r>
-    </w:p>
-    <w:p>
-      <w:pPr>
-        <w:rPr>
-          <w:rFonts w:cstheme="minorHAnsi"/>
-          <w:sz w:val="28"/>
-          <w:szCs w:val="28"/>
-        </w:rPr>
-      </w:pPr>
-      <w:r>
-        <w:rPr>
-          <w:rFonts w:cstheme="minorHAnsi"/>
-          <w:sz w:val="28"/>
-          <w:szCs w:val="28"/>
-        </w:rPr>
-        <w:t xml:space="preserve">Back </w:t>
-      </w:r>
-      <w:r>
-        <w:rPr>
-          <w:rFonts w:cstheme="minorHAnsi"/>
-          <w:sz w:val="28"/>
-          <w:szCs w:val="28"/>
-        </w:rPr>
-        <w:t>–</w:t>
-      </w:r>
-      <w:r>
-        <w:rPr>
-          <w:rFonts w:cstheme="minorHAnsi"/>
-          <w:sz w:val="28"/>
-          <w:szCs w:val="28"/>
-        </w:rPr>
-        <w:t xml:space="preserve"> Zero-calibrate elevator.</w:t>
-      </w:r>
-    </w:p>
-    <w:p>
-      <w:pPr>
-        <w:rPr>
-          <w:rFonts w:cstheme="minorHAnsi"/>
-          <w:sz w:val="28"/>
-          <w:szCs w:val="28"/>
-        </w:rPr>
-      </w:pPr>
-      <w:r>
-        <w:rPr>
-          <w:rFonts w:cstheme="minorHAnsi"/>
-          <w:sz w:val="28"/>
-          <w:szCs w:val="28"/>
-        </w:rPr>
-        <w:t xml:space="preserve">A </w:t>
-      </w:r>
-      <w:r>
-        <w:rPr>
-          <w:rFonts w:cstheme="minorHAnsi"/>
-          <w:sz w:val="28"/>
-          <w:szCs w:val="28"/>
-        </w:rPr>
-        <w:t>–</w:t>
-      </w:r>
-      <w:r>
-        <w:rPr>
-          <w:rFonts w:cstheme="minorHAnsi"/>
-          <w:sz w:val="28"/>
-          <w:szCs w:val="28"/>
-        </w:rPr>
-        <w:t xml:space="preserve"> Grab stone with grabber</w:t>
-      </w:r>
-    </w:p>
-    <w:p>
-      <w:pPr>
-        <w:rPr>
-          <w:rFonts w:cstheme="minorHAnsi"/>
-          <w:sz w:val="28"/>
-          <w:szCs w:val="28"/>
-        </w:rPr>
-      </w:pPr>
-      <w:r>
-        <w:rPr>
-          <w:rFonts w:cstheme="minorHAnsi"/>
-          <w:sz w:val="28"/>
-          <w:szCs w:val="28"/>
-        </w:rPr>
-        <w:t xml:space="preserve">B </w:t>
-      </w:r>
-      <w:r>
-        <w:rPr>
-          <w:rFonts w:cstheme="minorHAnsi"/>
-          <w:sz w:val="28"/>
-          <w:szCs w:val="28"/>
-        </w:rPr>
-        <w:t>–</w:t>
-      </w:r>
-      <w:r>
-        <w:rPr>
-          <w:rFonts w:cstheme="minorHAnsi"/>
-          <w:sz w:val="28"/>
-          <w:szCs w:val="28"/>
-        </w:rPr>
-        <w:t xml:space="preserve"> Release stone with grabber</w:t>
-      </w:r>
-    </w:p>
-    <w:p>
-      <w:pPr>
-        <w:rPr>
-          <w:rFonts w:cstheme="minorHAnsi"/>
-          <w:sz w:val="28"/>
-          <w:szCs w:val="28"/>
-        </w:rPr>
-      </w:pPr>
-      <w:r>
-        <w:rPr>
-          <w:rFonts w:cstheme="minorHAnsi"/>
-          <w:sz w:val="28"/>
-          <w:szCs w:val="28"/>
-        </w:rPr>
-        <w:t xml:space="preserve">X </w:t>
-      </w:r>
-      <w:r>
-        <w:rPr>
-          <w:rFonts w:cstheme="minorHAnsi"/>
-          <w:sz w:val="28"/>
-          <w:szCs w:val="28"/>
-        </w:rPr>
-        <w:t>–</w:t>
-      </w:r>
-      <w:r>
-        <w:rPr>
-          <w:rFonts w:cstheme="minorHAnsi"/>
-          <w:sz w:val="28"/>
-          <w:szCs w:val="28"/>
-        </w:rPr>
-        <w:t xml:space="preserve"> Close foundation latch</w:t>
-      </w:r>
-    </w:p>
-    <w:p>
-      <w:pPr>
-        <w:rPr>
-          <w:rFonts w:cstheme="minorHAnsi"/>
-          <w:sz w:val="28"/>
-          <w:szCs w:val="28"/>
-        </w:rPr>
-      </w:pPr>
-      <w:r>
-        <w:rPr>
-          <w:rFonts w:cstheme="minorHAnsi"/>
-          <w:sz w:val="28"/>
-          <w:szCs w:val="28"/>
-        </w:rPr>
-        <w:t xml:space="preserve">Y </w:t>
-      </w:r>
-      <w:r>
-        <w:rPr>
-          <w:rFonts w:cstheme="minorHAnsi"/>
-          <w:sz w:val="28"/>
-          <w:szCs w:val="28"/>
-        </w:rPr>
-        <w:t>–</w:t>
-      </w:r>
-      <w:r>
-        <w:rPr>
-          <w:rFonts w:cstheme="minorHAnsi"/>
-          <w:sz w:val="28"/>
-          <w:szCs w:val="28"/>
-        </w:rPr>
-        <w:t xml:space="preserve"> Open foundation latch</w:t>
-      </w:r>
-    </w:p>
-    <w:p>
-      <w:pPr>
-        <w:rPr>
-          <w:rFonts w:cstheme="minorHAnsi"/>
-          <w:sz w:val="28"/>
-          <w:szCs w:val="28"/>
-        </w:rPr>
-      </w:pPr>
-      <w:r>
-        <w:rPr>
-          <w:rFonts w:cstheme="minorHAnsi"/>
-          <w:sz w:val="28"/>
-          <w:szCs w:val="28"/>
-        </w:rPr>
-        <w:t xml:space="preserve">Left Joystick </w:t>
-      </w:r>
-      <w:r>
-        <w:rPr>
-          <w:rFonts w:cstheme="minorHAnsi"/>
-          <w:sz w:val="28"/>
-          <w:szCs w:val="28"/>
-        </w:rPr>
-        <w:t xml:space="preserve">X </w:t>
-      </w:r>
-      <w:r>
-        <w:rPr>
-          <w:rFonts w:cstheme="minorHAnsi"/>
-          <w:sz w:val="28"/>
-          <w:szCs w:val="28"/>
-        </w:rPr>
-        <w:t xml:space="preserve">– </w:t>
-      </w:r>
-      <w:r>
-        <w:rPr>
-          <w:rFonts w:cstheme="minorHAnsi"/>
-          <w:sz w:val="28"/>
-          <w:szCs w:val="28"/>
-        </w:rPr>
-        <w:t>Turn wrist CW/CCW, up to 90 degrees.</w:t>
-      </w:r>
-    </w:p>
-    <w:p>
-      <w:pPr>
-        <w:rPr>
-          <w:rFonts w:cstheme="minorHAnsi"/>
-          <w:sz w:val="28"/>
-          <w:szCs w:val="28"/>
-        </w:rPr>
-      </w:pPr>
-      <w:r>
-        <w:rPr>
-          <w:rFonts w:cstheme="minorHAnsi"/>
-          <w:sz w:val="28"/>
-          <w:szCs w:val="28"/>
-        </w:rPr>
-        <w:t>Right Joystick</w:t>
-      </w:r>
-      <w:r>
-        <w:rPr>
-          <w:rFonts w:cstheme="minorHAnsi"/>
-          <w:sz w:val="28"/>
-          <w:szCs w:val="28"/>
-        </w:rPr>
-        <w:t xml:space="preserve"> Y</w:t>
-      </w:r>
-      <w:r>
-        <w:rPr>
-          <w:rFonts w:cstheme="minorHAnsi"/>
-          <w:sz w:val="28"/>
-          <w:szCs w:val="28"/>
-        </w:rPr>
-        <w:t xml:space="preserve"> – </w:t>
-      </w:r>
-      <w:r>
-        <w:rPr>
-          <w:rFonts w:cstheme="minorHAnsi"/>
-          <w:sz w:val="28"/>
-          <w:szCs w:val="28"/>
-        </w:rPr>
-        <w:t>Raise/lower elevator</w:t>
-      </w:r>
-    </w:p>
-    <w:p>
-      <w:pPr>
-        <w:rPr>
-          <w:rFonts w:cstheme="minorHAnsi"/>
-          <w:sz w:val="28"/>
-          <w:szCs w:val="28"/>
-        </w:rPr>
-      </w:pPr>
-      <w:r>
-        <w:rPr>
-          <w:rFonts w:cstheme="minorHAnsi"/>
-          <w:sz w:val="28"/>
-          <w:szCs w:val="28"/>
-        </w:rPr>
-        <w:t xml:space="preserve">D-Pad Up </w:t>
-      </w:r>
-      <w:r>
-        <w:rPr>
-          <w:rFonts w:cstheme="minorHAnsi"/>
-          <w:sz w:val="28"/>
-          <w:szCs w:val="28"/>
-        </w:rPr>
-        <w:t>–</w:t>
-      </w:r>
-      <w:r>
-        <w:rPr>
-          <w:rFonts w:cstheme="minorHAnsi"/>
-          <w:sz w:val="28"/>
-          <w:szCs w:val="28"/>
-        </w:rPr>
-        <w:t xml:space="preserve"> Increase elevator preset level by 1</w:t>
-      </w:r>
-    </w:p>
-    <w:p>
-      <w:pPr>
-        <w:rPr>
-          <w:rFonts w:cstheme="minorHAnsi"/>
-          <w:sz w:val="28"/>
-          <w:szCs w:val="28"/>
-        </w:rPr>
-      </w:pPr>
-      <w:r>
-        <w:rPr>
-          <w:rFonts w:cstheme="minorHAnsi"/>
-          <w:sz w:val="28"/>
-          <w:szCs w:val="28"/>
-        </w:rPr>
-        <w:t xml:space="preserve">D-Pad Down </w:t>
-      </w:r>
-      <w:r>
-        <w:rPr>
-          <w:rFonts w:cstheme="minorHAnsi"/>
-          <w:sz w:val="28"/>
-          <w:szCs w:val="28"/>
-        </w:rPr>
-        <w:t>–</w:t>
-      </w:r>
-      <w:r>
-        <w:rPr>
-          <w:rFonts w:cstheme="minorHAnsi"/>
-          <w:sz w:val="28"/>
-          <w:szCs w:val="28"/>
-        </w:rPr>
-        <w:t xml:space="preserve"> Decrease elevator preset level by 1</w:t>
-      </w:r>
-    </w:p>
-    <w:p>
-      <w:pPr>
-        <w:rPr>
-          <w:rFonts w:cstheme="minorHAnsi"/>
-          <w:sz w:val="28"/>
-          <w:szCs w:val="28"/>
-        </w:rPr>
-      </w:pPr>
-      <w:r>
-        <w:rPr>
-          <w:rFonts w:cstheme="minorHAnsi"/>
-          <w:sz w:val="28"/>
-          <w:szCs w:val="28"/>
-        </w:rPr>
-        <w:t xml:space="preserve">D-Pad Left </w:t>
-      </w:r>
-      <w:r>
-        <w:rPr>
-          <w:rFonts w:cstheme="minorHAnsi"/>
-          <w:sz w:val="28"/>
-          <w:szCs w:val="28"/>
-        </w:rPr>
-        <w:t>–</w:t>
-      </w:r>
-      <w:r>
-        <w:rPr>
-          <w:rFonts w:cstheme="minorHAnsi"/>
-          <w:sz w:val="28"/>
-          <w:szCs w:val="28"/>
-        </w:rPr>
-        <w:t xml:space="preserve"> Set elevator to base level</w:t>
-      </w:r>
-    </w:p>
-    <w:p>
-      <w:pPr>
-        <w:rPr>
-          <w:rFonts w:cstheme="minorHAnsi"/>
-          <w:sz w:val="28"/>
-          <w:szCs w:val="28"/>
-        </w:rPr>
-      </w:pPr>
-      <w:r>
-        <w:rPr>
-          <w:rFonts w:cstheme="minorHAnsi"/>
-          <w:sz w:val="28"/>
-          <w:szCs w:val="28"/>
-        </w:rPr>
-        <w:t xml:space="preserve">D-Pad Right </w:t>
-      </w:r>
-      <w:r>
-        <w:rPr>
-          <w:rFonts w:cstheme="minorHAnsi"/>
-          <w:sz w:val="28"/>
-          <w:szCs w:val="28"/>
-        </w:rPr>
-        <w:t>–</w:t>
-      </w:r>
-      <w:r>
-        <w:rPr>
-          <w:rFonts w:cstheme="minorHAnsi"/>
-          <w:sz w:val="28"/>
-          <w:szCs w:val="28"/>
-        </w:rPr>
-        <w:t xml:space="preserve"> Set elevator to level 2</w:t>
-      </w:r>
-    </w:p>
-    <w:p/>
+      </w:pPr>
+    </w:p>
     <w:p>
       <w:pPr>
         <w:jc w:val="center"/>
         <w:rPr>
-          <w:rFonts w:ascii="Stencil" w:hAnsi="Stencil" w:cstheme="minorHAnsi"/>
+          <w:rFonts w:ascii="Comic Sans MS" w:hAnsi="Comic Sans MS" w:cstheme="minorHAnsi"/>
           <w:b/>
           <w:bCs/>
           <w:sz w:val="52"/>
           <w:szCs w:val="52"/>
         </w:rPr>
       </w:pPr>
-    </w:p>
-    <w:p>
-      <w:pPr>
-        <w:jc w:val="center"/>
+      <w:r>
         <w:rPr>
           <w:rFonts w:ascii="Comic Sans MS" w:hAnsi="Comic Sans MS" w:cstheme="minorHAnsi"/>
           <w:b/>
@@ -2498,29 +2478,8 @@
           <w:sz w:val="52"/>
           <w:szCs w:val="52"/>
         </w:rPr>
-      </w:pPr>
-      <w:r>
-        <w:rPr>
-          <w:rFonts w:ascii="Comic Sans MS" w:hAnsi="Comic Sans MS" w:cstheme="minorHAnsi"/>
-          <w:b/>
-          <w:bCs/>
-          <w:sz w:val="52"/>
-          <w:szCs w:val="52"/>
-        </w:rPr>
         <w:lastRenderedPageBreak/>
-        <w:t>654</w:t>
-      </w:r>
-      <w:bookmarkStart w:id="0" w:name="_GoBack"/>
-      <w:bookmarkEnd w:id="0"/>
-      <w:r>
-        <w:rPr>
-          <w:rFonts w:ascii="Comic Sans MS" w:hAnsi="Comic Sans MS" w:cstheme="minorHAnsi"/>
-          <w:b/>
-          <w:bCs/>
-          <w:sz w:val="52"/>
-          <w:szCs w:val="52"/>
-        </w:rPr>
-        <w:t xml:space="preserve">1 Robot Pre-Drive </w:t>
+        <w:t xml:space="preserve">6541 Robot Pre-Drive </w:t>
       </w:r>
       <w:r>
         <w:rPr>
@@ -2655,6 +2614,52 @@
           <w:szCs w:val="36"/>
         </w:rPr>
         <w:t>ENSURE ALL WIRING CONNECTIONS ARE STABLE AND SUBSYSTEMS ARE TIGHTLY ATTACHED</w:t>
+      </w:r>
+    </w:p>
+    <w:p>
+      <w:pPr>
+        <w:pStyle w:val="ListParagraph"/>
+        <w:numPr>
+          <w:ilvl w:val="0"/>
+          <w:numId w:val="11"/>
+        </w:numPr>
+        <w:rPr>
+          <w:rFonts w:cstheme="minorHAnsi"/>
+          <w:b/>
+          <w:bCs/>
+          <w:sz w:val="36"/>
+          <w:szCs w:val="36"/>
+        </w:rPr>
+      </w:pPr>
+      <w:r>
+        <w:rPr>
+          <w:rFonts w:cstheme="minorHAnsi"/>
+          <w:b/>
+          <w:bCs/>
+          <w:sz w:val="36"/>
+          <w:szCs w:val="36"/>
+        </w:rPr>
+        <w:t>AFTER INITIALIZATION FOR AUTONOMOUS, ENTER THE RELEVANT DET</w:t>
+      </w:r>
+      <w:r>
+        <w:rPr>
+          <w:rFonts w:cstheme="minorHAnsi"/>
+          <w:b/>
+          <w:bCs/>
+          <w:sz w:val="36"/>
+          <w:szCs w:val="36"/>
+        </w:rPr>
+        <w:t>AILS FOR THE MATCH THROUGH THE MENU.</w:t>
+      </w:r>
+      <w:r>
+        <w:rPr>
+          <w:rFonts w:cstheme="minorHAnsi"/>
+          <w:b/>
+          <w:bCs/>
+          <w:sz w:val="36"/>
+          <w:szCs w:val="36"/>
+        </w:rPr>
+        <w:t xml:space="preserve"> (Match Type and Match Number)</w:t>
       </w:r>
     </w:p>
     <w:p>
@@ -2725,7 +2730,7 @@
 </file>
 
 <file path=word/numbering.xml><?xml version="1.0" encoding="utf-8"?>
-<w:numbering xmlns:wpc="http://schemas.microsoft.com/office/word/2010/wordprocessingCanvas" xmlns:cx="http://schemas.microsoft.com/office/drawing/2014/chartex" xmlns:cx1="http://schemas.microsoft.com/office/drawing/2015/9/8/chartex" xmlns:cx2="http://schemas.microsoft.com/office/drawing/2015/10/21/chartex" xmlns:cx3="http://schemas.microsoft.com/office/drawing/2016/5/9/chartex" xmlns:cx4="http://schemas.microsoft.com/office/drawing/2016/5/10/chartex" xmlns:cx5="http://schemas.microsoft.com/office/drawing/2016/5/11/chartex" xmlns:cx6="http://schemas.microsoft.com/office/drawing/2016/5/12/chartex" xmlns:cx7="http://schemas.microsoft.com/office/drawing/2016/5/13/chartex" xmlns:cx8="http://schemas.microsoft.com/office/drawing/2016/5/14/chartex" xmlns:mc="http://schemas.openxmlformats.org/markup-compatibility/2006" xmlns:aink="http://schemas.microsoft.com/office/drawing/2016/ink" xmlns:am3d="http://schemas.microsoft.com/office/drawing/2017/model3d" xmlns:o="urn:schemas-microsoft-com:office:office" xmlns:r="http://schemas.openxmlformats.org/officeDocument/2006/relationships" xmlns:m="http://schemas.openxmlformats.org/officeDocument/2006/math" xmlns:v="urn:schemas-microsoft-com:vml" xmlns:wp14="http://schemas.microsoft.com/office/word/2010/wordprocessingDrawing" xmlns:wp="http://schemas.openxmlformats.org/drawingml/2006/wordprocessingDrawing" xmlns:w10="urn:schemas-microsoft-com:office:word" xmlns:w="http://schemas.openxmlformats.org/wordprocessingml/2006/main" xmlns:w14="http://schemas.microsoft.com/office/word/2010/wordml" xmlns:w15="http://schemas.microsoft.com/office/word/2012/wordml" xmlns:w16cid="http://schemas.microsoft.com/office/word/2016/wordml/cid" xmlns:w16se="http://schemas.microsoft.com/office/word/2015/wordml/symex" xmlns:wpg="http://schemas.microsoft.com/office/word/2010/wordprocessingGroup" xmlns:wpi="http://schemas.microsoft.com/office/word/2010/wordprocessingInk" xmlns:wne="http://schemas.microsoft.com/office/word/2006/wordml" xmlns:wps="http://schemas.microsoft.com/office/word/2010/wordprocessingShape" mc:Ignorable="w14 w15 w16se w16cid wp14">
+<w:numbering xmlns:wpc="http://schemas.microsoft.com/office/word/2010/wordprocessingCanvas" xmlns:cx="http://schemas.microsoft.com/office/drawing/2014/chartex" xmlns:cx1="http://schemas.microsoft.com/office/drawing/2015/9/8/chartex" xmlns:mc="http://schemas.openxmlformats.org/markup-compatibility/2006" xmlns:o="urn:schemas-microsoft-com:office:office" xmlns:r="http://schemas.openxmlformats.org/officeDocument/2006/relationships" xmlns:m="http://schemas.openxmlformats.org/officeDocument/2006/math" xmlns:v="urn:schemas-microsoft-com:vml" xmlns:wp14="http://schemas.microsoft.com/office/word/2010/wordprocessingDrawing" xmlns:wp="http://schemas.openxmlformats.org/drawingml/2006/wordprocessingDrawing" xmlns:w10="urn:schemas-microsoft-com:office:word" xmlns:w="http://schemas.openxmlformats.org/wordprocessingml/2006/main" xmlns:w14="http://schemas.microsoft.com/office/word/2010/wordml" xmlns:w15="http://schemas.microsoft.com/office/word/2012/wordml" xmlns:w16se="http://schemas.microsoft.com/office/word/2015/wordml/symex" xmlns:wpg="http://schemas.microsoft.com/office/word/2010/wordprocessingGroup" xmlns:wpi="http://schemas.microsoft.com/office/word/2010/wordprocessingInk" xmlns:wne="http://schemas.microsoft.com/office/word/2006/wordml" xmlns:wps="http://schemas.microsoft.com/office/word/2010/wordprocessingShape" mc:Ignorable="w14 w15 w16se wp14">
   <w:abstractNum w:abstractNumId="0" w15:restartNumberingAfterBreak="0">
     <w:nsid w:val="08497A66"/>
     <w:multiLevelType w:val="hybridMultilevel"/>
@@ -3044,7 +3049,7 @@
   <w:abstractNum w:abstractNumId="3" w15:restartNumberingAfterBreak="0">
     <w:nsid w:val="1AE62B83"/>
     <w:multiLevelType w:val="hybridMultilevel"/>
-    <w:tmpl w:val="C65E98D4"/>
+    <w:tmpl w:val="1F6A778A"/>
     <w:lvl w:ilvl="0" w:tplc="E5324934">
       <w:start w:val="1"/>
       <w:numFmt w:val="upperRoman"/>
@@ -3665,6 +3670,95 @@
     </w:lvl>
   </w:abstractNum>
   <w:abstractNum w:abstractNumId="10" w15:restartNumberingAfterBreak="0">
+    <w:nsid w:val="47C35757"/>
+    <w:multiLevelType w:val="hybridMultilevel"/>
+    <w:tmpl w:val="F4701354"/>
+    <w:lvl w:ilvl="0" w:tplc="B13CEB06">
+      <w:start w:val="1"/>
+      <w:numFmt w:val="decimal"/>
+      <w:lvlText w:val="%1."/>
+      <w:lvlJc w:val="left"/>
+      <w:pPr>
+        <w:ind w:left="1440" w:hanging="360"/>
+      </w:pPr>
+      <w:rPr>
+        <w:rFonts w:hint="default"/>
+      </w:rPr>
+    </w:lvl>
+    <w:lvl w:ilvl="1" w:tplc="04090019" w:tentative="1">
+      <w:start w:val="1"/>
+      <w:numFmt w:val="lowerLetter"/>
+      <w:lvlText w:val="%2."/>
+      <w:lvlJc w:val="left"/>
+      <w:pPr>
+        <w:ind w:left="2160" w:hanging="360"/>
+      </w:pPr>
+    </w:lvl>
+    <w:lvl w:ilvl="2" w:tplc="0409001B" w:tentative="1">
+      <w:start w:val="1"/>
+      <w:numFmt w:val="lowerRoman"/>
+      <w:lvlText w:val="%3."/>
+      <w:lvlJc w:val="right"/>
+      <w:pPr>
+        <w:ind w:left="2880" w:hanging="180"/>
+      </w:pPr>
+    </w:lvl>
+    <w:lvl w:ilvl="3" w:tplc="0409000F" w:tentative="1">
+      <w:start w:val="1"/>
+      <w:numFmt w:val="decimal"/>
+      <w:lvlText w:val="%4."/>
+      <w:lvlJc w:val="left"/>
+      <w:pPr>
+        <w:ind w:left="3600" w:hanging="360"/>
+      </w:pPr>
+    </w:lvl>
+    <w:lvl w:ilvl="4" w:tplc="04090019" w:tentative="1">
+      <w:start w:val="1"/>
+      <w:numFmt w:val="lowerLetter"/>
+      <w:lvlText w:val="%5."/>
+      <w:lvlJc w:val="left"/>
+      <w:pPr>
+        <w:ind w:left="4320" w:hanging="360"/>
+      </w:pPr>
+    </w:lvl>
+    <w:lvl w:ilvl="5" w:tplc="0409001B" w:tentative="1">
+      <w:start w:val="1"/>
+      <w:numFmt w:val="lowerRoman"/>
+      <w:lvlText w:val="%6."/>
+      <w:lvlJc w:val="right"/>
+      <w:pPr>
+        <w:ind w:left="5040" w:hanging="180"/>
+      </w:pPr>
+    </w:lvl>
+    <w:lvl w:ilvl="6" w:tplc="0409000F" w:tentative="1">
+      <w:start w:val="1"/>
+      <w:numFmt w:val="decimal"/>
+      <w:lvlText w:val="%7."/>
+      <w:lvlJc w:val="left"/>
+      <w:pPr>
+        <w:ind w:left="5760" w:hanging="360"/>
+      </w:pPr>
+    </w:lvl>
+    <w:lvl w:ilvl="7" w:tplc="04090019" w:tentative="1">
+      <w:start w:val="1"/>
+      <w:numFmt w:val="lowerLetter"/>
+      <w:lvlText w:val="%8."/>
+      <w:lvlJc w:val="left"/>
+      <w:pPr>
+        <w:ind w:left="6480" w:hanging="360"/>
+      </w:pPr>
+    </w:lvl>
+    <w:lvl w:ilvl="8" w:tplc="0409001B" w:tentative="1">
+      <w:start w:val="1"/>
+      <w:numFmt w:val="lowerRoman"/>
+      <w:lvlText w:val="%9."/>
+      <w:lvlJc w:val="right"/>
+      <w:pPr>
+        <w:ind w:left="7200" w:hanging="180"/>
+      </w:pPr>
+    </w:lvl>
+  </w:abstractNum>
+  <w:abstractNum w:abstractNumId="11" w15:restartNumberingAfterBreak="0">
     <w:nsid w:val="5FE51EC6"/>
     <w:multiLevelType w:val="hybridMultilevel"/>
     <w:tmpl w:val="F4701354"/>
@@ -3750,6 +3844,95 @@
       <w:lvlJc w:val="right"/>
       <w:pPr>
         <w:ind w:left="7200" w:hanging="180"/>
+      </w:pPr>
+    </w:lvl>
+  </w:abstractNum>
+  <w:abstractNum w:abstractNumId="12" w15:restartNumberingAfterBreak="0">
+    <w:nsid w:val="7BD912AB"/>
+    <w:multiLevelType w:val="hybridMultilevel"/>
+    <w:tmpl w:val="E09A0F3E"/>
+    <w:lvl w:ilvl="0" w:tplc="0409000F">
+      <w:start w:val="1"/>
+      <w:numFmt w:val="decimal"/>
+      <w:lvlText w:val="%1."/>
+      <w:lvlJc w:val="left"/>
+      <w:pPr>
+        <w:ind w:left="720" w:hanging="360"/>
+      </w:pPr>
+      <w:rPr>
+        <w:rFonts w:hint="default"/>
+      </w:rPr>
+    </w:lvl>
+    <w:lvl w:ilvl="1" w:tplc="04090019" w:tentative="1">
+      <w:start w:val="1"/>
+      <w:numFmt w:val="lowerLetter"/>
+      <w:lvlText w:val="%2."/>
+      <w:lvlJc w:val="left"/>
+      <w:pPr>
+        <w:ind w:left="1440" w:hanging="360"/>
+      </w:pPr>
+    </w:lvl>
+    <w:lvl w:ilvl="2" w:tplc="0409001B" w:tentative="1">
+      <w:start w:val="1"/>
+      <w:numFmt w:val="lowerRoman"/>
+      <w:lvlText w:val="%3."/>
+      <w:lvlJc w:val="right"/>
+      <w:pPr>
+        <w:ind w:left="2160" w:hanging="180"/>
+      </w:pPr>
+    </w:lvl>
+    <w:lvl w:ilvl="3" w:tplc="0409000F" w:tentative="1">
+      <w:start w:val="1"/>
+      <w:numFmt w:val="decimal"/>
+      <w:lvlText w:val="%4."/>
+      <w:lvlJc w:val="left"/>
+      <w:pPr>
+        <w:ind w:left="2880" w:hanging="360"/>
+      </w:pPr>
+    </w:lvl>
+    <w:lvl w:ilvl="4" w:tplc="04090019" w:tentative="1">
+      <w:start w:val="1"/>
+      <w:numFmt w:val="lowerLetter"/>
+      <w:lvlText w:val="%5."/>
+      <w:lvlJc w:val="left"/>
+      <w:pPr>
+        <w:ind w:left="3600" w:hanging="360"/>
+      </w:pPr>
+    </w:lvl>
+    <w:lvl w:ilvl="5" w:tplc="0409001B" w:tentative="1">
+      <w:start w:val="1"/>
+      <w:numFmt w:val="lowerRoman"/>
+      <w:lvlText w:val="%6."/>
+      <w:lvlJc w:val="right"/>
+      <w:pPr>
+        <w:ind w:left="4320" w:hanging="180"/>
+      </w:pPr>
+    </w:lvl>
+    <w:lvl w:ilvl="6" w:tplc="0409000F" w:tentative="1">
+      <w:start w:val="1"/>
+      <w:numFmt w:val="decimal"/>
+      <w:lvlText w:val="%7."/>
+      <w:lvlJc w:val="left"/>
+      <w:pPr>
+        <w:ind w:left="5040" w:hanging="360"/>
+      </w:pPr>
+    </w:lvl>
+    <w:lvl w:ilvl="7" w:tplc="04090019" w:tentative="1">
+      <w:start w:val="1"/>
+      <w:numFmt w:val="lowerLetter"/>
+      <w:lvlText w:val="%8."/>
+      <w:lvlJc w:val="left"/>
+      <w:pPr>
+        <w:ind w:left="5760" w:hanging="360"/>
+      </w:pPr>
+    </w:lvl>
+    <w:lvl w:ilvl="8" w:tplc="0409001B" w:tentative="1">
+      <w:start w:val="1"/>
+      <w:numFmt w:val="lowerRoman"/>
+      <w:lvlText w:val="%9."/>
+      <w:lvlJc w:val="right"/>
+      <w:pPr>
+        <w:ind w:left="6480" w:hanging="180"/>
       </w:pPr>
     </w:lvl>
   </w:abstractNum>
@@ -3769,7 +3952,7 @@
     <w:abstractNumId w:val="3"/>
   </w:num>
   <w:num w:numId="6">
-    <w:abstractNumId w:val="10"/>
+    <w:abstractNumId w:val="11"/>
   </w:num>
   <w:num w:numId="7">
     <w:abstractNumId w:val="5"/>
@@ -3786,11 +3969,17 @@
   <w:num w:numId="11">
     <w:abstractNumId w:val="1"/>
   </w:num>
+  <w:num w:numId="12">
+    <w:abstractNumId w:val="12"/>
+  </w:num>
+  <w:num w:numId="13">
+    <w:abstractNumId w:val="10"/>
+  </w:num>
 </w:numbering>
 </file>
 
 <file path=word/styles.xml><?xml version="1.0" encoding="utf-8"?>
-<w:styles xmlns:mc="http://schemas.openxmlformats.org/markup-compatibility/2006" xmlns:r="http://schemas.openxmlformats.org/officeDocument/2006/relationships" xmlns:w="http://schemas.openxmlformats.org/wordprocessingml/2006/main" xmlns:w14="http://schemas.microsoft.com/office/word/2010/wordml" xmlns:w15="http://schemas.microsoft.com/office/word/2012/wordml" xmlns:w16cid="http://schemas.microsoft.com/office/word/2016/wordml/cid" xmlns:w16se="http://schemas.microsoft.com/office/word/2015/wordml/symex" mc:Ignorable="w14 w15 w16se w16cid">
+<w:styles xmlns:mc="http://schemas.openxmlformats.org/markup-compatibility/2006" xmlns:r="http://schemas.openxmlformats.org/officeDocument/2006/relationships" xmlns:w="http://schemas.openxmlformats.org/wordprocessingml/2006/main" xmlns:w14="http://schemas.microsoft.com/office/word/2010/wordml" xmlns:w15="http://schemas.microsoft.com/office/word/2012/wordml" xmlns:w16se="http://schemas.microsoft.com/office/word/2015/wordml/symex" mc:Ignorable="w14 w15 w16se">
   <w:docDefaults>
     <w:rPrDefault>
       <w:rPr>
@@ -3806,7 +3995,7 @@
       </w:pPr>
     </w:pPrDefault>
   </w:docDefaults>
-  <w:latentStyles w:defLockedState="0" w:defUIPriority="99" w:defSemiHidden="0" w:defUnhideWhenUsed="0" w:defQFormat="0" w:count="377">
+  <w:latentStyles w:defLockedState="0" w:defUIPriority="99" w:defSemiHidden="0" w:defUnhideWhenUsed="0" w:defQFormat="0" w:count="371">
     <w:lsdException w:name="Normal" w:uiPriority="0" w:qFormat="1"/>
     <w:lsdException w:name="heading 1" w:uiPriority="9" w:qFormat="1"/>
     <w:lsdException w:name="heading 2" w:semiHidden="1" w:uiPriority="9" w:unhideWhenUsed="1" w:qFormat="1"/>
@@ -3912,6 +4101,7 @@
     <w:lsdException w:name="HTML Sample" w:semiHidden="1" w:unhideWhenUsed="1"/>
     <w:lsdException w:name="HTML Typewriter" w:semiHidden="1" w:unhideWhenUsed="1"/>
     <w:lsdException w:name="HTML Variable" w:semiHidden="1" w:unhideWhenUsed="1"/>
+    <w:lsdException w:name="Normal Table" w:semiHidden="1" w:unhideWhenUsed="1"/>
     <w:lsdException w:name="annotation subject" w:semiHidden="1" w:unhideWhenUsed="1"/>
     <w:lsdException w:name="No List" w:semiHidden="1" w:unhideWhenUsed="1"/>
     <w:lsdException w:name="Outline List 1" w:semiHidden="1" w:unhideWhenUsed="1"/>
@@ -3957,9 +4147,11 @@
     <w:lsdException w:name="Table Subtle 1" w:semiHidden="1" w:unhideWhenUsed="1"/>
     <w:lsdException w:name="Table Subtle 2" w:semiHidden="1" w:unhideWhenUsed="1"/>
     <w:lsdException w:name="Table Web 1" w:semiHidden="1" w:unhideWhenUsed="1"/>
+    <w:lsdException w:name="Table Web 2" w:semiHidden="1" w:unhideWhenUsed="1"/>
     <w:lsdException w:name="Table Web 3" w:semiHidden="1" w:unhideWhenUsed="1"/>
     <w:lsdException w:name="Balloon Text" w:semiHidden="1" w:unhideWhenUsed="1"/>
     <w:lsdException w:name="Table Grid" w:uiPriority="39"/>
+    <w:lsdException w:name="Table Theme" w:semiHidden="1" w:unhideWhenUsed="1"/>
     <w:lsdException w:name="Placeholder Text" w:semiHidden="1"/>
     <w:lsdException w:name="No Spacing" w:uiPriority="1" w:qFormat="1"/>
     <w:lsdException w:name="Light Shading" w:uiPriority="60"/>
@@ -4175,12 +4367,6 @@
     <w:lsdException w:name="List Table 5 Dark Accent 6" w:uiPriority="50"/>
     <w:lsdException w:name="List Table 6 Colorful Accent 6" w:uiPriority="51"/>
     <w:lsdException w:name="List Table 7 Colorful Accent 6" w:uiPriority="52"/>
-    <w:lsdException w:name="Mention" w:semiHidden="1" w:unhideWhenUsed="1"/>
-    <w:lsdException w:name="Smart Hyperlink" w:semiHidden="1" w:unhideWhenUsed="1"/>
-    <w:lsdException w:name="Hashtag" w:semiHidden="1" w:unhideWhenUsed="1"/>
-    <w:lsdException w:name="Unresolved Mention" w:semiHidden="1" w:unhideWhenUsed="1"/>
-    <w:lsdException w:name="Smart Link" w:semiHidden="1" w:unhideWhenUsed="1"/>
-    <w:lsdException w:name="Smart Link Error" w:semiHidden="1" w:unhideWhenUsed="1"/>
   </w:latentStyles>
   <w:style w:type="paragraph" w:default="1" w:styleId="Normal">
     <w:name w:val="Normal"/>
@@ -4189,6 +4375,7 @@
   <w:style w:type="character" w:default="1" w:styleId="DefaultParagraphFont">
     <w:name w:val="Default Paragraph Font"/>
     <w:uiPriority w:val="1"/>
+    <w:semiHidden/>
     <w:unhideWhenUsed/>
   </w:style>
   <w:style w:type="table" w:default="1" w:styleId="TableNormal">

</xml_diff>